<commit_message>
update Sprin plh template
</commit_message>
<xml_diff>
--- a/src/uploads/template/templateNodePlh.docx
+++ b/src/uploads/template/templateNodePlh.docx
@@ -1,6 +1,6 @@
 
 <file path=word/document.xml><?xml version="1.0" encoding="utf-8"?>
-<w:document xmlns:wpc="http://schemas.microsoft.com/office/word/2010/wordprocessingCanvas" xmlns:cx="http://schemas.microsoft.com/office/drawing/2014/chartex" xmlns:cx1="http://schemas.microsoft.com/office/drawing/2015/9/8/chartex" xmlns:cx2="http://schemas.microsoft.com/office/drawing/2015/10/21/chartex" xmlns:cx3="http://schemas.microsoft.com/office/drawing/2016/5/9/chartex" xmlns:cx4="http://schemas.microsoft.com/office/drawing/2016/5/10/chartex" xmlns:cx5="http://schemas.microsoft.com/office/drawing/2016/5/11/chartex" xmlns:cx6="http://schemas.microsoft.com/office/drawing/2016/5/12/chartex" xmlns:cx7="http://schemas.microsoft.com/office/drawing/2016/5/13/chartex" xmlns:cx8="http://schemas.microsoft.com/office/drawing/2016/5/14/chartex" xmlns:mc="http://schemas.openxmlformats.org/markup-compatibility/2006" xmlns:aink="http://schemas.microsoft.com/office/drawing/2016/ink" xmlns:am3d="http://schemas.microsoft.com/office/drawing/2017/model3d" xmlns:o="urn:schemas-microsoft-com:office:office" xmlns:oel="http://schemas.microsoft.com/office/2019/extlst" xmlns:r="http://schemas.openxmlformats.org/officeDocument/2006/relationships" xmlns:m="http://schemas.openxmlformats.org/officeDocument/2006/math" xmlns:v="urn:schemas-microsoft-com:vml" xmlns:wp14="http://schemas.microsoft.com/office/word/2010/wordprocessingDrawing" xmlns:wp="http://schemas.openxmlformats.org/drawingml/2006/wordprocessingDrawing" xmlns:w10="urn:schemas-microsoft-com:office:word" xmlns:w="http://schemas.openxmlformats.org/wordprocessingml/2006/main" xmlns:w14="http://schemas.microsoft.com/office/word/2010/wordml" xmlns:w15="http://schemas.microsoft.com/office/word/2012/wordml" xmlns:w16cex="http://schemas.microsoft.com/office/word/2018/wordml/cex" xmlns:w16cid="http://schemas.microsoft.com/office/word/2016/wordml/cid" xmlns:w16="http://schemas.microsoft.com/office/word/2018/wordml" xmlns:w16du="http://schemas.microsoft.com/office/word/2023/wordml/word16du" xmlns:w16sdtdh="http://schemas.microsoft.com/office/word/2020/wordml/sdtdatahash" xmlns:w16se="http://schemas.microsoft.com/office/word/2015/wordml/symex" xmlns:wpg="http://schemas.microsoft.com/office/word/2010/wordprocessingGroup" xmlns:wpi="http://schemas.microsoft.com/office/word/2010/wordprocessingInk" xmlns:wne="http://schemas.microsoft.com/office/word/2006/wordml" xmlns:wps="http://schemas.microsoft.com/office/word/2010/wordprocessingShape" mc:Ignorable="w14 w15 w16se w16cid w16 w16cex w16sdtdh w16du wp14">
+<w:document xmlns:wpc="http://schemas.microsoft.com/office/word/2010/wordprocessingCanvas" xmlns:mc="http://schemas.openxmlformats.org/markup-compatibility/2006" xmlns:o="urn:schemas-microsoft-com:office:office" xmlns:r="http://schemas.openxmlformats.org/officeDocument/2006/relationships" xmlns:m="http://schemas.openxmlformats.org/officeDocument/2006/math" xmlns:v="urn:schemas-microsoft-com:vml" xmlns:wp14="http://schemas.microsoft.com/office/word/2010/wordprocessingDrawing" xmlns:wp="http://schemas.openxmlformats.org/drawingml/2006/wordprocessingDrawing" xmlns:w10="urn:schemas-microsoft-com:office:word" xmlns:w="http://schemas.openxmlformats.org/wordprocessingml/2006/main" xmlns:w14="http://schemas.microsoft.com/office/word/2010/wordml" xmlns:wpg="http://schemas.microsoft.com/office/word/2010/wordprocessingGroup" xmlns:wpi="http://schemas.microsoft.com/office/word/2010/wordprocessingInk" xmlns:wne="http://schemas.microsoft.com/office/word/2006/wordml" xmlns:wps="http://schemas.microsoft.com/office/word/2010/wordprocessingShape" mc:Ignorable="w14 wp14">
   <w:body>
     <w:p>
       <w:pPr>
@@ -33,7 +33,7 @@
         </w:rPr>
         <w:t xml:space="preserve">NOMOR </w:t>
       </w:r>
-      <w:hyperlink r:id="rId5" w:history="1">
+      <w:hyperlink r:id="rId8" w:history="1">
         <w:r>
           <w:rPr>
             <w:rFonts w:ascii="Arial" w:eastAsia="Arial" w:hAnsi="Arial" w:cs="Arial"/>
@@ -76,9 +76,9 @@
         <w:tblLook w:val="04A0" w:firstRow="1" w:lastRow="0" w:firstColumn="1" w:lastColumn="0" w:noHBand="0" w:noVBand="1"/>
       </w:tblPr>
       <w:tblGrid>
-        <w:gridCol w:w="1560"/>
-        <w:gridCol w:w="283"/>
-        <w:gridCol w:w="7501"/>
+        <w:gridCol w:w="1555"/>
+        <w:gridCol w:w="282"/>
+        <w:gridCol w:w="7406"/>
       </w:tblGrid>
       <w:tr>
         <w:tc>
@@ -258,7 +258,22 @@
                 <w:rFonts w:ascii="Arial" w:eastAsia="Arial" w:hAnsi="Arial" w:cs="Arial"/>
                 <w:noProof/>
               </w:rPr>
-              <w:t xml:space="preserve"> {info.unitKecil}</w:t>
+              <w:t xml:space="preserve"> {</w:t>
+            </w:r>
+            <w:r>
+              <w:rPr>
+                <w:rFonts w:ascii="Arial" w:eastAsia="Arial" w:hAnsi="Arial" w:cs="Arial"/>
+                <w:noProof/>
+                <w:lang w:val="en-US"/>
+              </w:rPr>
+              <w:t>asli.jabatan</w:t>
+            </w:r>
+            <w:r>
+              <w:rPr>
+                <w:rFonts w:ascii="Arial" w:eastAsia="Arial" w:hAnsi="Arial" w:cs="Arial"/>
+                <w:noProof/>
+              </w:rPr>
+              <w:t>}</w:t>
             </w:r>
             <w:r>
               <w:rPr>
@@ -294,9 +309,9 @@
         <w:tblLook w:val="04A0" w:firstRow="1" w:lastRow="0" w:firstColumn="1" w:lastColumn="0" w:noHBand="0" w:noVBand="1"/>
       </w:tblPr>
       <w:tblGrid>
-        <w:gridCol w:w="1560"/>
-        <w:gridCol w:w="283"/>
-        <w:gridCol w:w="7501"/>
+        <w:gridCol w:w="1546"/>
+        <w:gridCol w:w="282"/>
+        <w:gridCol w:w="7415"/>
       </w:tblGrid>
       <w:tr>
         <w:tc>
@@ -439,14 +454,6 @@
         </w:tc>
       </w:tr>
     </w:tbl>
-    <w:p>
-      <w:pPr>
-        <w:rPr>
-          <w:rFonts w:ascii="Arial" w:eastAsia="Arial" w:hAnsi="Arial" w:cs="Arial"/>
-          <w:noProof/>
-        </w:rPr>
-      </w:pPr>
-    </w:p>
     <w:p>
       <w:pPr>
         <w:jc w:val="center"/>
@@ -486,9 +493,9 @@
         <w:tblLook w:val="04A0" w:firstRow="1" w:lastRow="0" w:firstColumn="1" w:lastColumn="0" w:noHBand="0" w:noVBand="1"/>
       </w:tblPr>
       <w:tblGrid>
-        <w:gridCol w:w="1560"/>
-        <w:gridCol w:w="283"/>
-        <w:gridCol w:w="7501"/>
+        <w:gridCol w:w="1543"/>
+        <w:gridCol w:w="282"/>
+        <w:gridCol w:w="7418"/>
       </w:tblGrid>
       <w:tr>
         <w:tc>
@@ -552,9 +559,9 @@
               <w:tblLook w:val="06A0" w:firstRow="1" w:lastRow="0" w:firstColumn="1" w:lastColumn="0" w:noHBand="1" w:noVBand="1"/>
             </w:tblPr>
             <w:tblGrid>
-              <w:gridCol w:w="1849"/>
-              <w:gridCol w:w="375"/>
-              <w:gridCol w:w="5055"/>
+              <w:gridCol w:w="1839"/>
+              <w:gridCol w:w="373"/>
+              <w:gridCol w:w="4990"/>
             </w:tblGrid>
             <w:tr>
               <w:trPr>
@@ -934,6 +941,7 @@
               <w:rPr>
                 <w:rFonts w:ascii="Arial" w:eastAsia="Arial" w:hAnsi="Arial" w:cs="Arial"/>
                 <w:noProof/>
+                <w:lang w:val="en-US"/>
               </w:rPr>
             </w:pPr>
             <w:r>
@@ -963,7 +971,31 @@
                 <w:noProof/>
                 <w:lang w:val="en-US"/>
               </w:rPr>
-              <w:t xml:space="preserve">{asli.tanggalMulai} </w:t>
+              <w:t>{</w:t>
+            </w:r>
+            <w:r>
+              <w:rPr>
+                <w:rFonts w:ascii="Arial" w:eastAsia="Arial" w:hAnsi="Arial" w:cs="Arial"/>
+                <w:noProof/>
+                <w:lang w:val="en-US"/>
+              </w:rPr>
+              <w:t>info</w:t>
+            </w:r>
+            <w:r>
+              <w:rPr>
+                <w:rFonts w:ascii="Arial" w:eastAsia="Arial" w:hAnsi="Arial" w:cs="Arial"/>
+                <w:noProof/>
+                <w:lang w:val="en-US"/>
+              </w:rPr>
+              <w:t xml:space="preserve">.tanggalMulai} </w:t>
+            </w:r>
+            <w:r>
+              <w:rPr>
+                <w:rFonts w:ascii="Arial" w:eastAsia="Arial" w:hAnsi="Arial" w:cs="Arial"/>
+                <w:noProof/>
+                <w:lang w:val="en-US"/>
+              </w:rPr>
+              <w:t xml:space="preserve">{new Date.getFullYear()} </w:t>
             </w:r>
             <w:r>
               <w:rPr>
@@ -979,6 +1011,28 @@
               </w:rPr>
               <w:t>{info.ending}</w:t>
             </w:r>
+            <w:bookmarkStart w:id="3" w:name="_GoBack"/>
+            <w:bookmarkEnd w:id="3"/>
+          </w:p>
+          <w:p>
+            <w:pPr>
+              <w:jc w:val="both"/>
+              <w:rPr>
+                <w:rFonts w:ascii="Arial" w:eastAsia="Arial" w:hAnsi="Arial" w:cs="Arial"/>
+                <w:noProof/>
+                <w:lang w:val="en-US"/>
+              </w:rPr>
+            </w:pPr>
+          </w:p>
+          <w:p>
+            <w:pPr>
+              <w:jc w:val="both"/>
+              <w:rPr>
+                <w:rFonts w:ascii="Arial" w:eastAsia="Arial" w:hAnsi="Arial" w:cs="Arial"/>
+                <w:noProof/>
+                <w:lang w:val="en-US"/>
+              </w:rPr>
+            </w:pPr>
           </w:p>
         </w:tc>
       </w:tr>
@@ -1030,14 +1084,377 @@
       <w:bookmarkEnd w:id="1"/>
       <w:bookmarkEnd w:id="2"/>
     </w:tbl>
+    <w:tbl>
+      <w:tblPr>
+        <w:tblW w:w="4997" w:type="pct"/>
+        <w:tblBorders>
+          <w:top w:val="single" w:sz="4" w:space="0" w:color="000000"/>
+          <w:left w:val="single" w:sz="4" w:space="0" w:color="000000"/>
+          <w:bottom w:val="single" w:sz="4" w:space="0" w:color="000000"/>
+          <w:right w:val="single" w:sz="4" w:space="0" w:color="000000"/>
+          <w:insideH w:val="single" w:sz="4" w:space="0" w:color="000000"/>
+          <w:insideV w:val="single" w:sz="4" w:space="0" w:color="000000"/>
+        </w:tblBorders>
+        <w:shd w:val="clear" w:color="auto" w:fill="FFFFFF"/>
+        <w:tblLook w:val="0000" w:firstRow="0" w:lastRow="0" w:firstColumn="0" w:lastColumn="0" w:noHBand="0" w:noVBand="0"/>
+      </w:tblPr>
+      <w:tblGrid>
+        <w:gridCol w:w="5424"/>
+        <w:gridCol w:w="3813"/>
+      </w:tblGrid>
+      <w:tr>
+        <w:trPr>
+          <w:trHeight w:val="272"/>
+        </w:trPr>
+        <w:tc>
+          <w:tcPr>
+            <w:tcW w:w="2936" w:type="pct"/>
+            <w:tcBorders>
+              <w:top w:val="nil"/>
+              <w:left w:val="nil"/>
+              <w:bottom w:val="nil"/>
+              <w:right w:val="nil"/>
+            </w:tcBorders>
+            <w:shd w:val="clear" w:color="auto" w:fill="FFFFFF"/>
+          </w:tcPr>
+          <w:p>
+            <w:pPr>
+              <w:rPr>
+                <w:rFonts w:ascii="Arial" w:eastAsia="Arial" w:hAnsi="Arial" w:cs="Arial"/>
+                <w:noProof/>
+              </w:rPr>
+            </w:pPr>
+          </w:p>
+        </w:tc>
+        <w:tc>
+          <w:tcPr>
+            <w:tcW w:w="2064" w:type="pct"/>
+            <w:tcBorders>
+              <w:top w:val="nil"/>
+              <w:left w:val="nil"/>
+              <w:bottom w:val="nil"/>
+              <w:right w:val="nil"/>
+            </w:tcBorders>
+            <w:shd w:val="clear" w:color="auto" w:fill="FFFFFF"/>
+          </w:tcPr>
+          <w:p>
+            <w:pPr>
+              <w:rPr>
+                <w:rFonts w:ascii="Arial" w:eastAsia="Arial" w:hAnsi="Arial" w:cs="Arial"/>
+                <w:noProof/>
+              </w:rPr>
+            </w:pPr>
+            <w:r>
+              <w:rPr>
+                <w:rFonts w:ascii="Arial" w:eastAsia="Arial" w:hAnsi="Arial" w:cs="Arial"/>
+                <w:noProof/>
+                <w:lang w:val="en-US"/>
+              </w:rPr>
+              <w:t>Padang</w:t>
+            </w:r>
+            <w:r>
+              <w:rPr>
+                <w:rFonts w:ascii="Arial" w:eastAsia="Arial" w:hAnsi="Arial" w:cs="Arial"/>
+                <w:noProof/>
+              </w:rPr>
+              <w:t xml:space="preserve">, </w:t>
+            </w:r>
+            <w:hyperlink r:id="rId9" w:history="1">
+              <w:r>
+                <w:rPr>
+                  <w:rFonts w:ascii="Arial" w:eastAsia="Arial" w:hAnsi="Arial" w:cs="Arial"/>
+                  <w:noProof/>
+                </w:rPr>
+                <w:t>[@TanggalND]</w:t>
+              </w:r>
+            </w:hyperlink>
+          </w:p>
+        </w:tc>
+      </w:tr>
+      <w:bookmarkStart w:id="4" w:name="_Hlk116920667"/>
+      <w:tr>
+        <w:tblPrEx>
+          <w:tblBorders>
+            <w:top w:val="none" w:sz="0" w:space="0" w:color="auto"/>
+            <w:left w:val="none" w:sz="0" w:space="0" w:color="auto"/>
+            <w:bottom w:val="none" w:sz="0" w:space="0" w:color="auto"/>
+            <w:right w:val="none" w:sz="0" w:space="0" w:color="auto"/>
+            <w:insideH w:val="none" w:sz="0" w:space="0" w:color="auto"/>
+            <w:insideV w:val="none" w:sz="0" w:space="0" w:color="auto"/>
+          </w:tblBorders>
+        </w:tblPrEx>
+        <w:trPr>
+          <w:trHeight w:val="269"/>
+        </w:trPr>
+        <w:tc>
+          <w:tcPr>
+            <w:tcW w:w="2936" w:type="pct"/>
+            <w:shd w:val="clear" w:color="auto" w:fill="FFFFFF"/>
+          </w:tcPr>
+          <w:p>
+            <w:pPr>
+              <w:pStyle w:val="Arial11"/>
+              <w:jc w:val="right"/>
+              <w:rPr>
+                <w:noProof/>
+                <w:lang w:val="id-ID"/>
+              </w:rPr>
+            </w:pPr>
+            <w:r>
+              <w:rPr>
+                <w:noProof/>
+                <w:lang w:val="id-ID"/>
+              </w:rPr>
+              <w:fldChar w:fldCharType="begin"/>
+            </w:r>
+            <w:r>
+              <w:rPr>
+                <w:noProof/>
+                <w:lang w:val="id-ID"/>
+              </w:rPr>
+              <w:instrText xml:space="preserve">HYPERLINK "http://TIPETTD" </w:instrText>
+            </w:r>
+            <w:r>
+              <w:rPr>
+                <w:noProof/>
+                <w:lang w:val="id-ID"/>
+              </w:rPr>
+              <w:fldChar w:fldCharType="end"/>
+            </w:r>
+          </w:p>
+        </w:tc>
+        <w:tc>
+          <w:tcPr>
+            <w:tcW w:w="2064" w:type="pct"/>
+            <w:shd w:val="clear" w:color="auto" w:fill="FFFFFF"/>
+          </w:tcPr>
+          <w:p>
+            <w:pPr>
+              <w:pStyle w:val="Arial11"/>
+              <w:rPr>
+                <w:noProof/>
+                <w:lang w:val="id-ID"/>
+              </w:rPr>
+            </w:pPr>
+            <w:hyperlink r:id="rId10" w:history="1">
+              <w:r>
+                <w:rPr>
+                  <w:rStyle w:val="Hyperlink"/>
+                  <w:noProof/>
+                  <w:color w:val="auto"/>
+                  <w:u w:val="none"/>
+                  <w:lang w:val="id-ID"/>
+                </w:rPr>
+                <w:t>Kepala Kantor Wilayah Direktorat Jenderal Perbendaharaan Provinsi Sumatera Barat</w:t>
+              </w:r>
+            </w:hyperlink>
+          </w:p>
+        </w:tc>
+      </w:tr>
+      <w:bookmarkEnd w:id="4"/>
+      <w:tr>
+        <w:trPr>
+          <w:trHeight w:val="573"/>
+        </w:trPr>
+        <w:tc>
+          <w:tcPr>
+            <w:tcW w:w="2936" w:type="pct"/>
+            <w:tcBorders>
+              <w:top w:val="nil"/>
+              <w:left w:val="nil"/>
+              <w:bottom w:val="nil"/>
+              <w:right w:val="nil"/>
+            </w:tcBorders>
+            <w:shd w:val="clear" w:color="auto" w:fill="FFFFFF"/>
+          </w:tcPr>
+          <w:p>
+            <w:pPr>
+              <w:rPr>
+                <w:rFonts w:ascii="Arial" w:eastAsia="Arial" w:hAnsi="Arial" w:cs="Arial"/>
+                <w:noProof/>
+              </w:rPr>
+            </w:pPr>
+          </w:p>
+        </w:tc>
+        <w:tc>
+          <w:tcPr>
+            <w:tcW w:w="2064" w:type="pct"/>
+            <w:tcBorders>
+              <w:top w:val="nil"/>
+              <w:left w:val="nil"/>
+              <w:bottom w:val="nil"/>
+              <w:right w:val="nil"/>
+            </w:tcBorders>
+            <w:shd w:val="clear" w:color="auto" w:fill="FFFFFF"/>
+          </w:tcPr>
+          <w:p>
+            <w:pPr>
+              <w:rPr>
+                <w:rFonts w:ascii="Arial" w:eastAsia="Arial" w:hAnsi="Arial" w:cs="Arial"/>
+                <w:noProof/>
+              </w:rPr>
+            </w:pPr>
+          </w:p>
+          <w:p>
+            <w:pPr>
+              <w:rPr>
+                <w:rFonts w:ascii="Arial" w:eastAsia="Arial" w:hAnsi="Arial" w:cs="Arial"/>
+                <w:noProof/>
+              </w:rPr>
+            </w:pPr>
+          </w:p>
+          <w:p>
+            <w:pPr>
+              <w:rPr>
+                <w:rFonts w:ascii="Arial" w:eastAsia="Arial" w:hAnsi="Arial" w:cs="Arial"/>
+                <w:noProof/>
+              </w:rPr>
+            </w:pPr>
+          </w:p>
+          <w:p>
+            <w:pPr>
+              <w:rPr>
+                <w:rFonts w:ascii="Arial" w:eastAsia="Arial" w:hAnsi="Arial" w:cs="Arial"/>
+                <w:noProof/>
+              </w:rPr>
+            </w:pPr>
+          </w:p>
+          <w:p>
+            <w:pPr>
+              <w:rPr>
+                <w:rFonts w:ascii="Arial" w:eastAsia="Arial" w:hAnsi="Arial" w:cs="Arial"/>
+                <w:noProof/>
+              </w:rPr>
+            </w:pPr>
+          </w:p>
+          <w:p>
+            <w:pPr>
+              <w:rPr>
+                <w:rFonts w:ascii="Arial" w:eastAsia="Arial" w:hAnsi="Arial" w:cs="Arial"/>
+                <w:noProof/>
+              </w:rPr>
+            </w:pPr>
+            <w:r>
+              <w:rPr>
+                <w:rFonts w:ascii="Arial" w:eastAsia="Arial" w:hAnsi="Arial" w:cs="Arial"/>
+                <w:noProof/>
+                <w:color w:val="BFBFBF"/>
+              </w:rPr>
+              <w:t>Ditandatangani secara elektronik</w:t>
+            </w:r>
+          </w:p>
+        </w:tc>
+      </w:tr>
+      <w:tr>
+        <w:tblPrEx>
+          <w:tblBorders>
+            <w:top w:val="none" w:sz="0" w:space="0" w:color="auto"/>
+            <w:left w:val="none" w:sz="0" w:space="0" w:color="auto"/>
+            <w:bottom w:val="none" w:sz="0" w:space="0" w:color="auto"/>
+            <w:right w:val="none" w:sz="0" w:space="0" w:color="auto"/>
+            <w:insideH w:val="none" w:sz="0" w:space="0" w:color="auto"/>
+            <w:insideV w:val="none" w:sz="0" w:space="0" w:color="auto"/>
+          </w:tblBorders>
+        </w:tblPrEx>
+        <w:trPr>
+          <w:trHeight w:val="317"/>
+        </w:trPr>
+        <w:tc>
+          <w:tcPr>
+            <w:tcW w:w="2936" w:type="pct"/>
+            <w:shd w:val="clear" w:color="auto" w:fill="FFFFFF"/>
+          </w:tcPr>
+          <w:p>
+            <w:pPr>
+              <w:rPr>
+                <w:rFonts w:ascii="Arial" w:eastAsia="Arial" w:hAnsi="Arial" w:cs="Arial"/>
+                <w:noProof/>
+              </w:rPr>
+            </w:pPr>
+            <w:bookmarkStart w:id="5" w:name="_Hlk117611612"/>
+          </w:p>
+        </w:tc>
+        <w:tc>
+          <w:tcPr>
+            <w:tcW w:w="2064" w:type="pct"/>
+            <w:shd w:val="clear" w:color="auto" w:fill="FFFFFF"/>
+          </w:tcPr>
+          <w:p>
+            <w:pPr>
+              <w:rPr>
+                <w:rFonts w:ascii="Arial" w:eastAsia="Arial" w:hAnsi="Arial" w:cs="Arial"/>
+                <w:noProof/>
+              </w:rPr>
+            </w:pPr>
+            <w:hyperlink r:id="rId11" w:history="1">
+              <w:r>
+                <w:rPr>
+                  <w:rStyle w:val="Hyperlink"/>
+                  <w:rFonts w:ascii="Arial" w:hAnsi="Arial" w:cs="Arial"/>
+                  <w:noProof/>
+                  <w:color w:val="auto"/>
+                  <w:u w:val="none"/>
+                </w:rPr>
+                <w:t>Syukriah HG</w:t>
+              </w:r>
+            </w:hyperlink>
+          </w:p>
+        </w:tc>
+      </w:tr>
+      <w:tr>
+        <w:tc>
+          <w:tcPr>
+            <w:tcW w:w="5000" w:type="pct"/>
+            <w:gridSpan w:val="2"/>
+            <w:tcBorders>
+              <w:top w:val="nil"/>
+              <w:left w:val="nil"/>
+              <w:bottom w:val="nil"/>
+              <w:right w:val="nil"/>
+            </w:tcBorders>
+            <w:shd w:val="clear" w:color="auto" w:fill="FFFFFF"/>
+          </w:tcPr>
+          <w:p>
+            <w:pPr>
+              <w:rPr>
+                <w:rFonts w:ascii="Arial" w:eastAsia="Arial" w:hAnsi="Arial" w:cs="Arial"/>
+                <w:noProof/>
+                <w:lang w:val="en-US"/>
+              </w:rPr>
+            </w:pPr>
+            <w:bookmarkStart w:id="6" w:name="_Hlk116917414"/>
+            <w:bookmarkEnd w:id="5"/>
+          </w:p>
+          <w:p>
+            <w:pPr>
+              <w:rPr>
+                <w:rFonts w:ascii="Arial" w:eastAsia="Arial" w:hAnsi="Arial" w:cs="Arial"/>
+                <w:noProof/>
+              </w:rPr>
+            </w:pPr>
+            <w:r>
+              <w:rPr>
+                <w:rFonts w:ascii="Arial" w:eastAsia="Arial" w:hAnsi="Arial" w:cs="Arial"/>
+                <w:noProof/>
+              </w:rPr>
+              <w:t>Tembusan:</w:t>
+            </w:r>
+          </w:p>
+        </w:tc>
+      </w:tr>
+      <w:bookmarkEnd w:id="6"/>
+    </w:tbl>
     <w:p>
       <w:pPr>
         <w:spacing w:after="160" w:line="259" w:lineRule="auto"/>
+        <w:rPr>
+          <w:lang w:val="en-US"/>
+        </w:rPr>
       </w:pPr>
     </w:p>
-    <w:p/>
     <w:sectPr>
-      <w:pgSz w:w="12240" w:h="15840"/>
+      <w:headerReference w:type="default" r:id="rId12"/>
+      <w:pgSz w:w="11907" w:h="16839" w:code="9"/>
       <w:pgMar w:top="1440" w:right="1440" w:bottom="1440" w:left="1440" w:header="720" w:footer="720" w:gutter="0"/>
       <w:cols w:space="720"/>
       <w:docGrid w:linePitch="360"/>
@@ -1046,9 +1463,297 @@
 </w:document>
 </file>
 
+<file path=word/endnotes.xml><?xml version="1.0" encoding="utf-8"?>
+<w:endnotes xmlns:wpc="http://schemas.microsoft.com/office/word/2010/wordprocessingCanvas" xmlns:mc="http://schemas.openxmlformats.org/markup-compatibility/2006" xmlns:o="urn:schemas-microsoft-com:office:office" xmlns:r="http://schemas.openxmlformats.org/officeDocument/2006/relationships" xmlns:m="http://schemas.openxmlformats.org/officeDocument/2006/math" xmlns:v="urn:schemas-microsoft-com:vml" xmlns:wp14="http://schemas.microsoft.com/office/word/2010/wordprocessingDrawing" xmlns:wp="http://schemas.openxmlformats.org/drawingml/2006/wordprocessingDrawing" xmlns:w10="urn:schemas-microsoft-com:office:word" xmlns:w="http://schemas.openxmlformats.org/wordprocessingml/2006/main" xmlns:w14="http://schemas.microsoft.com/office/word/2010/wordml" xmlns:wpg="http://schemas.microsoft.com/office/word/2010/wordprocessingGroup" xmlns:wpi="http://schemas.microsoft.com/office/word/2010/wordprocessingInk" xmlns:wne="http://schemas.microsoft.com/office/word/2006/wordml" xmlns:wps="http://schemas.microsoft.com/office/word/2010/wordprocessingShape" mc:Ignorable="w14 wp14">
+  <w:endnote w:type="separator" w:id="-1">
+    <w:p>
+      <w:r>
+        <w:separator/>
+      </w:r>
+    </w:p>
+  </w:endnote>
+  <w:endnote w:type="continuationSeparator" w:id="0">
+    <w:p>
+      <w:r>
+        <w:continuationSeparator/>
+      </w:r>
+    </w:p>
+  </w:endnote>
+</w:endnotes>
+</file>
+
+<file path=word/footnotes.xml><?xml version="1.0" encoding="utf-8"?>
+<w:footnotes xmlns:wpc="http://schemas.microsoft.com/office/word/2010/wordprocessingCanvas" xmlns:mc="http://schemas.openxmlformats.org/markup-compatibility/2006" xmlns:o="urn:schemas-microsoft-com:office:office" xmlns:r="http://schemas.openxmlformats.org/officeDocument/2006/relationships" xmlns:m="http://schemas.openxmlformats.org/officeDocument/2006/math" xmlns:v="urn:schemas-microsoft-com:vml" xmlns:wp14="http://schemas.microsoft.com/office/word/2010/wordprocessingDrawing" xmlns:wp="http://schemas.openxmlformats.org/drawingml/2006/wordprocessingDrawing" xmlns:w10="urn:schemas-microsoft-com:office:word" xmlns:w="http://schemas.openxmlformats.org/wordprocessingml/2006/main" xmlns:w14="http://schemas.microsoft.com/office/word/2010/wordml" xmlns:wpg="http://schemas.microsoft.com/office/word/2010/wordprocessingGroup" xmlns:wpi="http://schemas.microsoft.com/office/word/2010/wordprocessingInk" xmlns:wne="http://schemas.microsoft.com/office/word/2006/wordml" xmlns:wps="http://schemas.microsoft.com/office/word/2010/wordprocessingShape" mc:Ignorable="w14 wp14">
+  <w:footnote w:type="separator" w:id="-1">
+    <w:p>
+      <w:r>
+        <w:separator/>
+      </w:r>
+    </w:p>
+  </w:footnote>
+  <w:footnote w:type="continuationSeparator" w:id="0">
+    <w:p>
+      <w:r>
+        <w:continuationSeparator/>
+      </w:r>
+    </w:p>
+  </w:footnote>
+</w:footnotes>
+</file>
+
+<file path=word/header1.xml><?xml version="1.0" encoding="utf-8"?>
+<w:hdr xmlns:wpc="http://schemas.microsoft.com/office/word/2010/wordprocessingCanvas" xmlns:mc="http://schemas.openxmlformats.org/markup-compatibility/2006" xmlns:o="urn:schemas-microsoft-com:office:office" xmlns:r="http://schemas.openxmlformats.org/officeDocument/2006/relationships" xmlns:m="http://schemas.openxmlformats.org/officeDocument/2006/math" xmlns:v="urn:schemas-microsoft-com:vml" xmlns:wp14="http://schemas.microsoft.com/office/word/2010/wordprocessingDrawing" xmlns:wp="http://schemas.openxmlformats.org/drawingml/2006/wordprocessingDrawing" xmlns:w10="urn:schemas-microsoft-com:office:word" xmlns:w="http://schemas.openxmlformats.org/wordprocessingml/2006/main" xmlns:w14="http://schemas.microsoft.com/office/word/2010/wordml" xmlns:wpg="http://schemas.microsoft.com/office/word/2010/wordprocessingGroup" xmlns:wpi="http://schemas.microsoft.com/office/word/2010/wordprocessingInk" xmlns:wne="http://schemas.microsoft.com/office/word/2006/wordml" xmlns:wps="http://schemas.microsoft.com/office/word/2010/wordprocessingShape" mc:Ignorable="w14 wp14">
+  <w:tbl>
+    <w:tblPr>
+      <w:tblW w:w="5000" w:type="pct"/>
+      <w:shd w:val="clear" w:color="auto" w:fill="FFFFFF"/>
+      <w:tblLook w:val="04A0" w:firstRow="1" w:lastRow="0" w:firstColumn="1" w:lastColumn="0" w:noHBand="0" w:noVBand="1"/>
+    </w:tblPr>
+    <w:tblGrid>
+      <w:gridCol w:w="1521"/>
+      <w:gridCol w:w="7722"/>
+    </w:tblGrid>
+    <w:tr>
+      <w:trPr>
+        <w:trHeight w:val="335"/>
+      </w:trPr>
+      <w:tc>
+        <w:tcPr>
+          <w:tcW w:w="817" w:type="pct"/>
+          <w:vMerge w:val="restart"/>
+          <w:shd w:val="clear" w:color="auto" w:fill="FFFFFF"/>
+        </w:tcPr>
+        <w:p>
+          <w:pPr>
+            <w:rPr>
+              <w:rFonts w:ascii="Arial" w:eastAsia="Arial" w:hAnsi="Arial" w:cs="Arial"/>
+            </w:rPr>
+          </w:pPr>
+          <w:r>
+            <w:rPr>
+              <w:noProof/>
+              <w:lang w:val="en-US" w:eastAsia="en-US"/>
+            </w:rPr>
+            <w:drawing>
+              <wp:inline distT="0" distB="0" distL="0" distR="0" wp14:anchorId="3922E3F5" wp14:editId="0A900406">
+                <wp:extent cx="828675" cy="790575"/>
+                <wp:effectExtent l="0" t="0" r="0" b="0"/>
+                <wp:docPr id="2" name="1"/>
+                <wp:cNvGraphicFramePr/>
+                <a:graphic xmlns:a="http://schemas.openxmlformats.org/drawingml/2006/main">
+                  <a:graphicData uri="http://schemas.openxmlformats.org/drawingml/2006/picture">
+                    <pic:pic xmlns:pic="http://schemas.openxmlformats.org/drawingml/2006/picture">
+                      <pic:nvPicPr>
+                        <pic:cNvPr id="0" name=""/>
+                        <pic:cNvPicPr>
+                          <a:picLocks noChangeAspect="1" noChangeArrowheads="1"/>
+                        </pic:cNvPicPr>
+                      </pic:nvPicPr>
+                      <pic:blipFill>
+                        <a:blip r:embed="rId1"/>
+                        <a:srcRect/>
+                        <a:stretch>
+                          <a:fillRect/>
+                        </a:stretch>
+                      </pic:blipFill>
+                      <pic:spPr bwMode="auto">
+                        <a:xfrm>
+                          <a:off x="0" y="0"/>
+                          <a:ext cx="828675" cy="790575"/>
+                        </a:xfrm>
+                        <a:prstGeom prst="rect">
+                          <a:avLst/>
+                        </a:prstGeom>
+                      </pic:spPr>
+                    </pic:pic>
+                  </a:graphicData>
+                </a:graphic>
+              </wp:inline>
+            </w:drawing>
+          </w:r>
+        </w:p>
+      </w:tc>
+      <w:tc>
+        <w:tcPr>
+          <w:tcW w:w="4183" w:type="pct"/>
+          <w:shd w:val="clear" w:color="auto" w:fill="FFFFFF"/>
+        </w:tcPr>
+        <w:p>
+          <w:pPr>
+            <w:jc w:val="center"/>
+            <w:rPr>
+              <w:rFonts w:ascii="Arial" w:eastAsia="Arial" w:hAnsi="Arial" w:cs="Arial"/>
+              <w:b/>
+              <w:bCs/>
+              <w:sz w:val="26"/>
+              <w:szCs w:val="26"/>
+            </w:rPr>
+          </w:pPr>
+          <w:r>
+            <w:rPr>
+              <w:rFonts w:ascii="Arial" w:eastAsia="Arial" w:hAnsi="Arial" w:cs="Arial"/>
+              <w:b/>
+              <w:bCs/>
+              <w:sz w:val="26"/>
+              <w:szCs w:val="26"/>
+            </w:rPr>
+            <w:t>KEMENTERIAN KEUANGAN REPUBLIK INDONESIA</w:t>
+          </w:r>
+        </w:p>
+      </w:tc>
+    </w:tr>
+    <w:tr>
+      <w:trPr>
+        <w:trHeight w:val="461"/>
+      </w:trPr>
+      <w:tc>
+        <w:tcPr>
+          <w:tcW w:w="817" w:type="pct"/>
+          <w:vMerge/>
+        </w:tcPr>
+        <w:p/>
+      </w:tc>
+      <w:tc>
+        <w:tcPr>
+          <w:tcW w:w="4183" w:type="pct"/>
+          <w:shd w:val="clear" w:color="auto" w:fill="FFFFFF"/>
+        </w:tcPr>
+        <w:p>
+          <w:pPr>
+            <w:jc w:val="center"/>
+            <w:rPr>
+              <w:rFonts w:ascii="Arial" w:hAnsi="Arial"/>
+              <w:b/>
+            </w:rPr>
+          </w:pPr>
+          <w:r>
+            <w:rPr>
+              <w:rFonts w:ascii="Arial" w:hAnsi="Arial"/>
+              <w:b/>
+            </w:rPr>
+            <w:fldChar w:fldCharType="begin"/>
+          </w:r>
+          <w:r>
+            <w:rPr>
+              <w:rFonts w:ascii="Arial" w:hAnsi="Arial"/>
+              <w:b/>
+            </w:rPr>
+            <w:instrText xml:space="preserve">HYPERLINK "http://KOPSURAT" </w:instrText>
+          </w:r>
+          <w:r>
+            <w:rPr>
+              <w:rFonts w:ascii="Arial" w:hAnsi="Arial"/>
+              <w:b/>
+            </w:rPr>
+            <w:fldChar w:fldCharType="separate"/>
+          </w:r>
+          <w:r>
+            <w:rPr>
+              <w:rFonts w:ascii="Arial" w:hAnsi="Arial"/>
+              <w:b/>
+            </w:rPr>
+            <w:t>DIREKTORAT JENDERAL PERBENDAHARAAN</w:t>
+          </w:r>
+        </w:p>
+        <w:p>
+          <w:pPr>
+            <w:jc w:val="center"/>
+            <w:rPr>
+              <w:rFonts w:ascii="Arial" w:eastAsia="Arial" w:hAnsi="Arial" w:cs="Arial"/>
+              <w:b/>
+              <w:bCs/>
+            </w:rPr>
+          </w:pPr>
+          <w:r>
+            <w:rPr>
+              <w:rFonts w:ascii="Arial" w:hAnsi="Arial"/>
+              <w:b/>
+            </w:rPr>
+            <w:t>KANTOR WILAYAH DIREKTORAT JENDERAL PERBENDAHARAAN PROVINSI SUMATERA BARAT</w:t>
+          </w:r>
+          <w:r>
+            <w:rPr>
+              <w:rFonts w:ascii="Arial" w:hAnsi="Arial"/>
+              <w:b/>
+            </w:rPr>
+            <w:fldChar w:fldCharType="end"/>
+          </w:r>
+        </w:p>
+      </w:tc>
+    </w:tr>
+    <w:tr>
+      <w:tc>
+        <w:tcPr>
+          <w:tcW w:w="817" w:type="pct"/>
+          <w:vMerge/>
+        </w:tcPr>
+        <w:p/>
+      </w:tc>
+      <w:tc>
+        <w:tcPr>
+          <w:tcW w:w="4183" w:type="pct"/>
+          <w:shd w:val="clear" w:color="auto" w:fill="FFFFFF"/>
+        </w:tcPr>
+        <w:p>
+          <w:pPr>
+            <w:jc w:val="center"/>
+            <w:rPr>
+              <w:rFonts w:ascii="Arial" w:eastAsia="Arial" w:hAnsi="Arial" w:cs="Arial"/>
+              <w:sz w:val="14"/>
+              <w:szCs w:val="14"/>
+            </w:rPr>
+          </w:pPr>
+          <w:hyperlink r:id="rId2" w:history="1">
+            <w:r>
+              <w:rPr>
+                <w:rFonts w:ascii="Arial" w:hAnsi="Arial"/>
+                <w:sz w:val="14"/>
+              </w:rPr>
+              <w:t>Jalan Khatib Sulaiman No. 3, Padang 25138; TELEPON (0751) 7059966; FAKSIMILI (0751) 7051020; SUREL : djpbsumbar@kemenkeu.go.id; SITUS : www.djpb.kemenkeu.go.id/kanwil/sumbar</w:t>
+            </w:r>
+          </w:hyperlink>
+        </w:p>
+      </w:tc>
+    </w:tr>
+    <w:tr>
+      <w:trPr>
+        <w:trHeight w:val="60"/>
+      </w:trPr>
+      <w:tc>
+        <w:tcPr>
+          <w:tcW w:w="5000" w:type="pct"/>
+          <w:gridSpan w:val="2"/>
+          <w:tcBorders>
+            <w:bottom w:val="single" w:sz="16" w:space="0" w:color="000000"/>
+          </w:tcBorders>
+          <w:shd w:val="clear" w:color="auto" w:fill="FFFFFF"/>
+        </w:tcPr>
+        <w:p>
+          <w:pPr>
+            <w:rPr>
+              <w:rFonts w:ascii="Arial" w:eastAsia="Arial" w:hAnsi="Arial" w:cs="Arial"/>
+              <w:sz w:val="10"/>
+              <w:szCs w:val="10"/>
+            </w:rPr>
+          </w:pPr>
+        </w:p>
+      </w:tc>
+    </w:tr>
+  </w:tbl>
+  <w:p>
+    <w:pPr>
+      <w:pStyle w:val="Header"/>
+      <w:rPr>
+        <w:lang w:val="en-US"/>
+      </w:rPr>
+    </w:pPr>
+  </w:p>
+</w:hdr>
+</file>
+
 <file path=word/numbering.xml><?xml version="1.0" encoding="utf-8"?>
-<w:numbering xmlns:wpc="http://schemas.microsoft.com/office/word/2010/wordprocessingCanvas" xmlns:cx="http://schemas.microsoft.com/office/drawing/2014/chartex" xmlns:cx1="http://schemas.microsoft.com/office/drawing/2015/9/8/chartex" xmlns:cx2="http://schemas.microsoft.com/office/drawing/2015/10/21/chartex" xmlns:cx3="http://schemas.microsoft.com/office/drawing/2016/5/9/chartex" xmlns:cx4="http://schemas.microsoft.com/office/drawing/2016/5/10/chartex" xmlns:cx5="http://schemas.microsoft.com/office/drawing/2016/5/11/chartex" xmlns:cx6="http://schemas.microsoft.com/office/drawing/2016/5/12/chartex" xmlns:cx7="http://schemas.microsoft.com/office/drawing/2016/5/13/chartex" xmlns:cx8="http://schemas.microsoft.com/office/drawing/2016/5/14/chartex" xmlns:mc="http://schemas.openxmlformats.org/markup-compatibility/2006" xmlns:aink="http://schemas.microsoft.com/office/drawing/2016/ink" xmlns:am3d="http://schemas.microsoft.com/office/drawing/2017/model3d" xmlns:o="urn:schemas-microsoft-com:office:office" xmlns:oel="http://schemas.microsoft.com/office/2019/extlst" xmlns:r="http://schemas.openxmlformats.org/officeDocument/2006/relationships" xmlns:m="http://schemas.openxmlformats.org/officeDocument/2006/math" xmlns:v="urn:schemas-microsoft-com:vml" xmlns:wp14="http://schemas.microsoft.com/office/word/2010/wordprocessingDrawing" xmlns:wp="http://schemas.openxmlformats.org/drawingml/2006/wordprocessingDrawing" xmlns:w10="urn:schemas-microsoft-com:office:word" xmlns:w="http://schemas.openxmlformats.org/wordprocessingml/2006/main" xmlns:w14="http://schemas.microsoft.com/office/word/2010/wordml" xmlns:w15="http://schemas.microsoft.com/office/word/2012/wordml" xmlns:w16cex="http://schemas.microsoft.com/office/word/2018/wordml/cex" xmlns:w16cid="http://schemas.microsoft.com/office/word/2016/wordml/cid" xmlns:w16="http://schemas.microsoft.com/office/word/2018/wordml" xmlns:w16du="http://schemas.microsoft.com/office/word/2023/wordml/word16du" xmlns:w16sdtdh="http://schemas.microsoft.com/office/word/2020/wordml/sdtdatahash" xmlns:w16se="http://schemas.microsoft.com/office/word/2015/wordml/symex" xmlns:wpg="http://schemas.microsoft.com/office/word/2010/wordprocessingGroup" xmlns:wpi="http://schemas.microsoft.com/office/word/2010/wordprocessingInk" xmlns:wne="http://schemas.microsoft.com/office/word/2006/wordml" xmlns:wps="http://schemas.microsoft.com/office/word/2010/wordprocessingShape" mc:Ignorable="w14 w15 w16se w16cid w16 w16cex w16sdtdh w16du wp14">
-  <w:abstractNum w:abstractNumId="0" w15:restartNumberingAfterBreak="0">
+<w:numbering xmlns:wpc="http://schemas.microsoft.com/office/word/2010/wordprocessingCanvas" xmlns:mc="http://schemas.openxmlformats.org/markup-compatibility/2006" xmlns:o="urn:schemas-microsoft-com:office:office" xmlns:r="http://schemas.openxmlformats.org/officeDocument/2006/relationships" xmlns:m="http://schemas.openxmlformats.org/officeDocument/2006/math" xmlns:v="urn:schemas-microsoft-com:vml" xmlns:wp14="http://schemas.microsoft.com/office/word/2010/wordprocessingDrawing" xmlns:wp="http://schemas.openxmlformats.org/drawingml/2006/wordprocessingDrawing" xmlns:w10="urn:schemas-microsoft-com:office:word" xmlns:w="http://schemas.openxmlformats.org/wordprocessingml/2006/main" xmlns:w14="http://schemas.microsoft.com/office/word/2010/wordml" xmlns:wpg="http://schemas.microsoft.com/office/word/2010/wordprocessingGroup" xmlns:wpi="http://schemas.microsoft.com/office/word/2010/wordprocessingInk" xmlns:wne="http://schemas.microsoft.com/office/word/2006/wordml" xmlns:wps="http://schemas.microsoft.com/office/word/2010/wordprocessingShape" mc:Ignorable="w14 wp14">
+  <w:abstractNum w:abstractNumId="0">
     <w:nsid w:val="2EB33FBB"/>
     <w:multiLevelType w:val="multilevel"/>
     <w:tmpl w:val="D5D4CFD4"/>
@@ -1134,7 +1839,7 @@
       </w:pPr>
     </w:lvl>
   </w:abstractNum>
-  <w:abstractNum w:abstractNumId="1" w15:restartNumberingAfterBreak="0">
+  <w:abstractNum w:abstractNumId="1">
     <w:nsid w:val="70703A8C"/>
     <w:multiLevelType w:val="multilevel"/>
     <w:tmpl w:val="7EAAAE9C"/>
@@ -1220,17 +1925,17 @@
       </w:pPr>
     </w:lvl>
   </w:abstractNum>
-  <w:num w:numId="1" w16cid:durableId="1377972577">
+  <w:num w:numId="1">
     <w:abstractNumId w:val="0"/>
   </w:num>
-  <w:num w:numId="2" w16cid:durableId="882182390">
+  <w:num w:numId="2">
     <w:abstractNumId w:val="1"/>
   </w:num>
 </w:numbering>
 </file>
 
 <file path=word/styles.xml><?xml version="1.0" encoding="utf-8"?>
-<w:styles xmlns:mc="http://schemas.openxmlformats.org/markup-compatibility/2006" xmlns:r="http://schemas.openxmlformats.org/officeDocument/2006/relationships" xmlns:w="http://schemas.openxmlformats.org/wordprocessingml/2006/main" xmlns:w14="http://schemas.microsoft.com/office/word/2010/wordml" xmlns:w15="http://schemas.microsoft.com/office/word/2012/wordml" xmlns:w16cex="http://schemas.microsoft.com/office/word/2018/wordml/cex" xmlns:w16cid="http://schemas.microsoft.com/office/word/2016/wordml/cid" xmlns:w16="http://schemas.microsoft.com/office/word/2018/wordml" xmlns:w16du="http://schemas.microsoft.com/office/word/2023/wordml/word16du" xmlns:w16sdtdh="http://schemas.microsoft.com/office/word/2020/wordml/sdtdatahash" xmlns:w16se="http://schemas.microsoft.com/office/word/2015/wordml/symex" mc:Ignorable="w14 w15 w16se w16cid w16 w16cex w16sdtdh w16du">
+<w:styles xmlns:mc="http://schemas.openxmlformats.org/markup-compatibility/2006" xmlns:r="http://schemas.openxmlformats.org/officeDocument/2006/relationships" xmlns:w="http://schemas.openxmlformats.org/wordprocessingml/2006/main" xmlns:w14="http://schemas.microsoft.com/office/word/2010/wordml" mc:Ignorable="w14">
   <w:docDefaults>
     <w:rPrDefault>
       <w:rPr>
@@ -1248,383 +1953,144 @@
       </w:pPr>
     </w:pPrDefault>
   </w:docDefaults>
-  <w:latentStyles w:defLockedState="0" w:defUIPriority="99" w:defSemiHidden="0" w:defUnhideWhenUsed="0" w:defQFormat="0" w:count="376">
-    <w:lsdException w:name="Normal" w:uiPriority="0" w:qFormat="1"/>
-    <w:lsdException w:name="heading 1" w:uiPriority="9" w:qFormat="1"/>
-    <w:lsdException w:name="heading 2" w:semiHidden="1" w:uiPriority="9" w:unhideWhenUsed="1" w:qFormat="1"/>
-    <w:lsdException w:name="heading 3" w:semiHidden="1" w:uiPriority="9" w:unhideWhenUsed="1" w:qFormat="1"/>
-    <w:lsdException w:name="heading 4" w:semiHidden="1" w:uiPriority="9" w:unhideWhenUsed="1" w:qFormat="1"/>
-    <w:lsdException w:name="heading 5" w:semiHidden="1" w:uiPriority="9" w:unhideWhenUsed="1" w:qFormat="1"/>
-    <w:lsdException w:name="heading 6" w:semiHidden="1" w:uiPriority="9" w:unhideWhenUsed="1" w:qFormat="1"/>
-    <w:lsdException w:name="heading 7" w:semiHidden="1" w:uiPriority="9" w:unhideWhenUsed="1" w:qFormat="1"/>
-    <w:lsdException w:name="heading 8" w:semiHidden="1" w:uiPriority="9" w:unhideWhenUsed="1" w:qFormat="1"/>
-    <w:lsdException w:name="heading 9" w:semiHidden="1" w:uiPriority="9" w:unhideWhenUsed="1" w:qFormat="1"/>
-    <w:lsdException w:name="index 1" w:semiHidden="1" w:unhideWhenUsed="1"/>
-    <w:lsdException w:name="index 2" w:semiHidden="1" w:unhideWhenUsed="1"/>
-    <w:lsdException w:name="index 3" w:semiHidden="1" w:unhideWhenUsed="1"/>
-    <w:lsdException w:name="index 4" w:semiHidden="1" w:unhideWhenUsed="1"/>
-    <w:lsdException w:name="index 5" w:semiHidden="1" w:unhideWhenUsed="1"/>
-    <w:lsdException w:name="index 6" w:semiHidden="1" w:unhideWhenUsed="1"/>
-    <w:lsdException w:name="index 7" w:semiHidden="1" w:unhideWhenUsed="1"/>
-    <w:lsdException w:name="index 8" w:semiHidden="1" w:unhideWhenUsed="1"/>
-    <w:lsdException w:name="index 9" w:semiHidden="1" w:unhideWhenUsed="1"/>
-    <w:lsdException w:name="toc 1" w:semiHidden="1" w:uiPriority="39" w:unhideWhenUsed="1"/>
-    <w:lsdException w:name="toc 2" w:semiHidden="1" w:uiPriority="39" w:unhideWhenUsed="1"/>
-    <w:lsdException w:name="toc 3" w:semiHidden="1" w:uiPriority="39" w:unhideWhenUsed="1"/>
-    <w:lsdException w:name="toc 4" w:semiHidden="1" w:uiPriority="39" w:unhideWhenUsed="1"/>
-    <w:lsdException w:name="toc 5" w:semiHidden="1" w:uiPriority="39" w:unhideWhenUsed="1"/>
-    <w:lsdException w:name="toc 6" w:semiHidden="1" w:uiPriority="39" w:unhideWhenUsed="1"/>
-    <w:lsdException w:name="toc 7" w:semiHidden="1" w:uiPriority="39" w:unhideWhenUsed="1"/>
-    <w:lsdException w:name="toc 8" w:semiHidden="1" w:uiPriority="39" w:unhideWhenUsed="1"/>
-    <w:lsdException w:name="toc 9" w:semiHidden="1" w:uiPriority="39" w:unhideWhenUsed="1"/>
-    <w:lsdException w:name="Normal Indent" w:semiHidden="1" w:unhideWhenUsed="1"/>
-    <w:lsdException w:name="footnote text" w:semiHidden="1" w:unhideWhenUsed="1"/>
-    <w:lsdException w:name="annotation text" w:semiHidden="1" w:unhideWhenUsed="1"/>
-    <w:lsdException w:name="header" w:semiHidden="1" w:unhideWhenUsed="1"/>
-    <w:lsdException w:name="footer" w:semiHidden="1" w:unhideWhenUsed="1"/>
-    <w:lsdException w:name="index heading" w:semiHidden="1" w:unhideWhenUsed="1"/>
-    <w:lsdException w:name="caption" w:semiHidden="1" w:uiPriority="35" w:unhideWhenUsed="1" w:qFormat="1"/>
-    <w:lsdException w:name="table of figures" w:semiHidden="1" w:unhideWhenUsed="1"/>
-    <w:lsdException w:name="envelope address" w:semiHidden="1" w:unhideWhenUsed="1"/>
-    <w:lsdException w:name="envelope return" w:semiHidden="1" w:unhideWhenUsed="1"/>
-    <w:lsdException w:name="footnote reference" w:semiHidden="1" w:unhideWhenUsed="1"/>
-    <w:lsdException w:name="annotation reference" w:semiHidden="1" w:unhideWhenUsed="1"/>
-    <w:lsdException w:name="line number" w:semiHidden="1" w:unhideWhenUsed="1"/>
-    <w:lsdException w:name="page number" w:semiHidden="1" w:unhideWhenUsed="1"/>
-    <w:lsdException w:name="endnote reference" w:semiHidden="1" w:unhideWhenUsed="1"/>
-    <w:lsdException w:name="endnote text" w:semiHidden="1" w:unhideWhenUsed="1"/>
-    <w:lsdException w:name="table of authorities" w:semiHidden="1" w:unhideWhenUsed="1"/>
-    <w:lsdException w:name="macro" w:semiHidden="1" w:unhideWhenUsed="1"/>
-    <w:lsdException w:name="toa heading" w:semiHidden="1" w:unhideWhenUsed="1"/>
-    <w:lsdException w:name="List" w:semiHidden="1" w:unhideWhenUsed="1"/>
-    <w:lsdException w:name="List Bullet" w:semiHidden="1" w:unhideWhenUsed="1"/>
-    <w:lsdException w:name="List Number" w:semiHidden="1" w:unhideWhenUsed="1"/>
-    <w:lsdException w:name="List 2" w:semiHidden="1" w:unhideWhenUsed="1"/>
-    <w:lsdException w:name="List 3" w:semiHidden="1" w:unhideWhenUsed="1"/>
-    <w:lsdException w:name="List 4" w:semiHidden="1" w:unhideWhenUsed="1"/>
-    <w:lsdException w:name="List 5" w:semiHidden="1" w:unhideWhenUsed="1"/>
-    <w:lsdException w:name="List Bullet 2" w:semiHidden="1" w:unhideWhenUsed="1"/>
-    <w:lsdException w:name="List Bullet 3" w:semiHidden="1" w:unhideWhenUsed="1"/>
-    <w:lsdException w:name="List Bullet 4" w:semiHidden="1" w:unhideWhenUsed="1"/>
-    <w:lsdException w:name="List Bullet 5" w:semiHidden="1" w:unhideWhenUsed="1"/>
-    <w:lsdException w:name="List Number 2" w:semiHidden="1" w:unhideWhenUsed="1"/>
-    <w:lsdException w:name="List Number 3" w:semiHidden="1" w:unhideWhenUsed="1"/>
-    <w:lsdException w:name="List Number 4" w:semiHidden="1" w:unhideWhenUsed="1"/>
-    <w:lsdException w:name="List Number 5" w:semiHidden="1" w:unhideWhenUsed="1"/>
-    <w:lsdException w:name="Title" w:uiPriority="10" w:qFormat="1"/>
-    <w:lsdException w:name="Closing" w:semiHidden="1" w:unhideWhenUsed="1"/>
-    <w:lsdException w:name="Signature" w:semiHidden="1" w:unhideWhenUsed="1"/>
-    <w:lsdException w:name="Default Paragraph Font" w:semiHidden="1" w:uiPriority="1" w:unhideWhenUsed="1"/>
-    <w:lsdException w:name="Body Text" w:semiHidden="1" w:unhideWhenUsed="1"/>
-    <w:lsdException w:name="Body Text Indent" w:semiHidden="1" w:unhideWhenUsed="1"/>
-    <w:lsdException w:name="List Continue" w:semiHidden="1" w:unhideWhenUsed="1"/>
-    <w:lsdException w:name="List Continue 2" w:semiHidden="1" w:unhideWhenUsed="1"/>
-    <w:lsdException w:name="List Continue 3" w:semiHidden="1" w:unhideWhenUsed="1"/>
-    <w:lsdException w:name="List Continue 4" w:semiHidden="1" w:unhideWhenUsed="1"/>
-    <w:lsdException w:name="List Continue 5" w:semiHidden="1" w:unhideWhenUsed="1"/>
-    <w:lsdException w:name="Message Header" w:semiHidden="1" w:unhideWhenUsed="1"/>
-    <w:lsdException w:name="Subtitle" w:uiPriority="11" w:qFormat="1"/>
-    <w:lsdException w:name="Salutation" w:semiHidden="1" w:unhideWhenUsed="1"/>
-    <w:lsdException w:name="Date" w:semiHidden="1" w:unhideWhenUsed="1"/>
-    <w:lsdException w:name="Body Text First Indent" w:semiHidden="1" w:unhideWhenUsed="1"/>
-    <w:lsdException w:name="Body Text First Indent 2" w:semiHidden="1" w:unhideWhenUsed="1"/>
-    <w:lsdException w:name="Note Heading" w:semiHidden="1" w:unhideWhenUsed="1"/>
-    <w:lsdException w:name="Body Text 2" w:semiHidden="1" w:unhideWhenUsed="1"/>
-    <w:lsdException w:name="Body Text 3" w:semiHidden="1" w:unhideWhenUsed="1"/>
-    <w:lsdException w:name="Body Text Indent 2" w:semiHidden="1" w:unhideWhenUsed="1"/>
-    <w:lsdException w:name="Body Text Indent 3" w:semiHidden="1" w:unhideWhenUsed="1"/>
-    <w:lsdException w:name="Block Text" w:semiHidden="1" w:unhideWhenUsed="1"/>
-    <w:lsdException w:name="Hyperlink" w:semiHidden="1" w:unhideWhenUsed="1"/>
-    <w:lsdException w:name="FollowedHyperlink" w:semiHidden="1" w:unhideWhenUsed="1"/>
-    <w:lsdException w:name="Strong" w:uiPriority="22" w:qFormat="1"/>
-    <w:lsdException w:name="Emphasis" w:uiPriority="20" w:qFormat="1"/>
-    <w:lsdException w:name="Document Map" w:semiHidden="1" w:unhideWhenUsed="1"/>
-    <w:lsdException w:name="Plain Text" w:semiHidden="1" w:unhideWhenUsed="1"/>
-    <w:lsdException w:name="E-mail Signature" w:semiHidden="1" w:unhideWhenUsed="1"/>
-    <w:lsdException w:name="HTML Top of Form" w:semiHidden="1" w:unhideWhenUsed="1"/>
-    <w:lsdException w:name="HTML Bottom of Form" w:semiHidden="1" w:unhideWhenUsed="1"/>
-    <w:lsdException w:name="Normal (Web)" w:semiHidden="1" w:unhideWhenUsed="1"/>
-    <w:lsdException w:name="HTML Acronym" w:semiHidden="1" w:unhideWhenUsed="1"/>
-    <w:lsdException w:name="HTML Address" w:semiHidden="1" w:unhideWhenUsed="1"/>
-    <w:lsdException w:name="HTML Cite" w:semiHidden="1" w:unhideWhenUsed="1"/>
-    <w:lsdException w:name="HTML Code" w:semiHidden="1" w:unhideWhenUsed="1"/>
-    <w:lsdException w:name="HTML Definition" w:semiHidden="1" w:unhideWhenUsed="1"/>
-    <w:lsdException w:name="HTML Keyboard" w:semiHidden="1" w:unhideWhenUsed="1"/>
-    <w:lsdException w:name="HTML Preformatted" w:semiHidden="1" w:unhideWhenUsed="1"/>
-    <w:lsdException w:name="HTML Sample" w:semiHidden="1" w:unhideWhenUsed="1"/>
-    <w:lsdException w:name="HTML Typewriter" w:semiHidden="1" w:unhideWhenUsed="1"/>
-    <w:lsdException w:name="HTML Variable" w:semiHidden="1" w:unhideWhenUsed="1"/>
-    <w:lsdException w:name="Normal Table" w:semiHidden="1" w:unhideWhenUsed="1"/>
-    <w:lsdException w:name="annotation subject" w:semiHidden="1" w:unhideWhenUsed="1"/>
-    <w:lsdException w:name="No List" w:semiHidden="1" w:unhideWhenUsed="1"/>
-    <w:lsdException w:name="Outline List 1" w:semiHidden="1" w:unhideWhenUsed="1"/>
-    <w:lsdException w:name="Outline List 2" w:semiHidden="1" w:unhideWhenUsed="1"/>
-    <w:lsdException w:name="Outline List 3" w:semiHidden="1" w:unhideWhenUsed="1"/>
-    <w:lsdException w:name="Table Simple 1" w:semiHidden="1" w:unhideWhenUsed="1"/>
-    <w:lsdException w:name="Table Simple 2" w:semiHidden="1" w:unhideWhenUsed="1"/>
-    <w:lsdException w:name="Table Simple 3" w:semiHidden="1" w:unhideWhenUsed="1"/>
-    <w:lsdException w:name="Table Classic 1" w:semiHidden="1" w:unhideWhenUsed="1"/>
-    <w:lsdException w:name="Table Classic 2" w:semiHidden="1" w:unhideWhenUsed="1"/>
-    <w:lsdException w:name="Table Classic 3" w:semiHidden="1" w:unhideWhenUsed="1"/>
-    <w:lsdException w:name="Table Classic 4" w:semiHidden="1" w:unhideWhenUsed="1"/>
-    <w:lsdException w:name="Table Colorful 1" w:semiHidden="1" w:unhideWhenUsed="1"/>
-    <w:lsdException w:name="Table Colorful 2" w:semiHidden="1" w:unhideWhenUsed="1"/>
-    <w:lsdException w:name="Table Colorful 3" w:semiHidden="1" w:unhideWhenUsed="1"/>
-    <w:lsdException w:name="Table Columns 1" w:semiHidden="1" w:unhideWhenUsed="1"/>
-    <w:lsdException w:name="Table Columns 2" w:semiHidden="1" w:unhideWhenUsed="1"/>
-    <w:lsdException w:name="Table Columns 3" w:semiHidden="1" w:unhideWhenUsed="1"/>
-    <w:lsdException w:name="Table Columns 4" w:semiHidden="1" w:unhideWhenUsed="1"/>
-    <w:lsdException w:name="Table Columns 5" w:semiHidden="1" w:unhideWhenUsed="1"/>
-    <w:lsdException w:name="Table Grid 1" w:semiHidden="1" w:unhideWhenUsed="1"/>
-    <w:lsdException w:name="Table Grid 2" w:semiHidden="1" w:unhideWhenUsed="1"/>
-    <w:lsdException w:name="Table Grid 3" w:semiHidden="1" w:unhideWhenUsed="1"/>
-    <w:lsdException w:name="Table Grid 4" w:semiHidden="1" w:unhideWhenUsed="1"/>
-    <w:lsdException w:name="Table Grid 5" w:semiHidden="1" w:unhideWhenUsed="1"/>
-    <w:lsdException w:name="Table Grid 6" w:semiHidden="1" w:unhideWhenUsed="1"/>
-    <w:lsdException w:name="Table Grid 7" w:semiHidden="1" w:unhideWhenUsed="1"/>
-    <w:lsdException w:name="Table Grid 8" w:semiHidden="1" w:unhideWhenUsed="1"/>
-    <w:lsdException w:name="Table List 1" w:semiHidden="1" w:unhideWhenUsed="1"/>
-    <w:lsdException w:name="Table List 2" w:semiHidden="1" w:unhideWhenUsed="1"/>
-    <w:lsdException w:name="Table List 3" w:semiHidden="1" w:unhideWhenUsed="1"/>
-    <w:lsdException w:name="Table List 4" w:semiHidden="1" w:unhideWhenUsed="1"/>
-    <w:lsdException w:name="Table List 5" w:semiHidden="1" w:unhideWhenUsed="1"/>
-    <w:lsdException w:name="Table List 6" w:semiHidden="1" w:unhideWhenUsed="1"/>
-    <w:lsdException w:name="Table List 7" w:semiHidden="1" w:unhideWhenUsed="1"/>
-    <w:lsdException w:name="Table List 8" w:semiHidden="1" w:unhideWhenUsed="1"/>
-    <w:lsdException w:name="Table 3D effects 1" w:semiHidden="1" w:unhideWhenUsed="1"/>
-    <w:lsdException w:name="Table 3D effects 2" w:semiHidden="1" w:unhideWhenUsed="1"/>
-    <w:lsdException w:name="Table 3D effects 3" w:semiHidden="1" w:unhideWhenUsed="1"/>
-    <w:lsdException w:name="Table Contemporary" w:semiHidden="1" w:unhideWhenUsed="1"/>
-    <w:lsdException w:name="Table Elegant" w:semiHidden="1" w:unhideWhenUsed="1"/>
-    <w:lsdException w:name="Table Professional" w:semiHidden="1" w:unhideWhenUsed="1"/>
-    <w:lsdException w:name="Table Subtle 1" w:semiHidden="1" w:unhideWhenUsed="1"/>
-    <w:lsdException w:name="Table Subtle 2" w:semiHidden="1" w:unhideWhenUsed="1"/>
-    <w:lsdException w:name="Table Web 1" w:semiHidden="1" w:unhideWhenUsed="1"/>
-    <w:lsdException w:name="Table Web 2" w:semiHidden="1" w:unhideWhenUsed="1"/>
-    <w:lsdException w:name="Table Web 3" w:semiHidden="1" w:unhideWhenUsed="1"/>
-    <w:lsdException w:name="Balloon Text" w:semiHidden="1" w:unhideWhenUsed="1"/>
-    <w:lsdException w:name="Table Grid" w:uiPriority="39"/>
-    <w:lsdException w:name="Table Theme" w:semiHidden="1" w:unhideWhenUsed="1"/>
-    <w:lsdException w:name="Placeholder Text" w:semiHidden="1"/>
-    <w:lsdException w:name="No Spacing" w:uiPriority="1" w:qFormat="1"/>
-    <w:lsdException w:name="Light Shading" w:uiPriority="60"/>
-    <w:lsdException w:name="Light List" w:uiPriority="61"/>
-    <w:lsdException w:name="Light Grid" w:uiPriority="62"/>
-    <w:lsdException w:name="Medium Shading 1" w:uiPriority="63"/>
-    <w:lsdException w:name="Medium Shading 2" w:uiPriority="64"/>
-    <w:lsdException w:name="Medium List 1" w:uiPriority="65"/>
-    <w:lsdException w:name="Medium List 2" w:uiPriority="66"/>
-    <w:lsdException w:name="Medium Grid 1" w:uiPriority="67"/>
-    <w:lsdException w:name="Medium Grid 2" w:uiPriority="68"/>
-    <w:lsdException w:name="Medium Grid 3" w:uiPriority="69"/>
-    <w:lsdException w:name="Dark List" w:uiPriority="70"/>
-    <w:lsdException w:name="Colorful Shading" w:uiPriority="71"/>
-    <w:lsdException w:name="Colorful List" w:uiPriority="72"/>
-    <w:lsdException w:name="Colorful Grid" w:uiPriority="73"/>
-    <w:lsdException w:name="Light Shading Accent 1" w:uiPriority="60"/>
-    <w:lsdException w:name="Light List Accent 1" w:uiPriority="61"/>
-    <w:lsdException w:name="Light Grid Accent 1" w:uiPriority="62"/>
-    <w:lsdException w:name="Medium Shading 1 Accent 1" w:uiPriority="63"/>
-    <w:lsdException w:name="Medium Shading 2 Accent 1" w:uiPriority="64"/>
-    <w:lsdException w:name="Medium List 1 Accent 1" w:uiPriority="65"/>
-    <w:lsdException w:name="Revision" w:semiHidden="1"/>
-    <w:lsdException w:name="List Paragraph" w:uiPriority="34" w:qFormat="1"/>
-    <w:lsdException w:name="Quote" w:uiPriority="29" w:qFormat="1"/>
-    <w:lsdException w:name="Intense Quote" w:uiPriority="30" w:qFormat="1"/>
-    <w:lsdException w:name="Medium List 2 Accent 1" w:uiPriority="66"/>
-    <w:lsdException w:name="Medium Grid 1 Accent 1" w:uiPriority="67"/>
-    <w:lsdException w:name="Medium Grid 2 Accent 1" w:uiPriority="68"/>
-    <w:lsdException w:name="Medium Grid 3 Accent 1" w:uiPriority="69"/>
-    <w:lsdException w:name="Dark List Accent 1" w:uiPriority="70"/>
-    <w:lsdException w:name="Colorful Shading Accent 1" w:uiPriority="71"/>
-    <w:lsdException w:name="Colorful List Accent 1" w:uiPriority="72"/>
-    <w:lsdException w:name="Colorful Grid Accent 1" w:uiPriority="73"/>
-    <w:lsdException w:name="Light Shading Accent 2" w:uiPriority="60"/>
-    <w:lsdException w:name="Light List Accent 2" w:uiPriority="61"/>
-    <w:lsdException w:name="Light Grid Accent 2" w:uiPriority="62"/>
-    <w:lsdException w:name="Medium Shading 1 Accent 2" w:uiPriority="63"/>
-    <w:lsdException w:name="Medium Shading 2 Accent 2" w:uiPriority="64"/>
-    <w:lsdException w:name="Medium List 1 Accent 2" w:uiPriority="65"/>
-    <w:lsdException w:name="Medium List 2 Accent 2" w:uiPriority="66"/>
-    <w:lsdException w:name="Medium Grid 1 Accent 2" w:uiPriority="67"/>
-    <w:lsdException w:name="Medium Grid 2 Accent 2" w:uiPriority="68"/>
-    <w:lsdException w:name="Medium Grid 3 Accent 2" w:uiPriority="69"/>
-    <w:lsdException w:name="Dark List Accent 2" w:uiPriority="70"/>
-    <w:lsdException w:name="Colorful Shading Accent 2" w:uiPriority="71"/>
-    <w:lsdException w:name="Colorful List Accent 2" w:uiPriority="72"/>
-    <w:lsdException w:name="Colorful Grid Accent 2" w:uiPriority="73"/>
-    <w:lsdException w:name="Light Shading Accent 3" w:uiPriority="60"/>
-    <w:lsdException w:name="Light List Accent 3" w:uiPriority="61"/>
-    <w:lsdException w:name="Light Grid Accent 3" w:uiPriority="62"/>
-    <w:lsdException w:name="Medium Shading 1 Accent 3" w:uiPriority="63"/>
-    <w:lsdException w:name="Medium Shading 2 Accent 3" w:uiPriority="64"/>
-    <w:lsdException w:name="Medium List 1 Accent 3" w:uiPriority="65"/>
-    <w:lsdException w:name="Medium List 2 Accent 3" w:uiPriority="66"/>
-    <w:lsdException w:name="Medium Grid 1 Accent 3" w:uiPriority="67"/>
-    <w:lsdException w:name="Medium Grid 2 Accent 3" w:uiPriority="68"/>
-    <w:lsdException w:name="Medium Grid 3 Accent 3" w:uiPriority="69"/>
-    <w:lsdException w:name="Dark List Accent 3" w:uiPriority="70"/>
-    <w:lsdException w:name="Colorful Shading Accent 3" w:uiPriority="71"/>
-    <w:lsdException w:name="Colorful List Accent 3" w:uiPriority="72"/>
-    <w:lsdException w:name="Colorful Grid Accent 3" w:uiPriority="73"/>
-    <w:lsdException w:name="Light Shading Accent 4" w:uiPriority="60"/>
-    <w:lsdException w:name="Light List Accent 4" w:uiPriority="61"/>
-    <w:lsdException w:name="Light Grid Accent 4" w:uiPriority="62"/>
-    <w:lsdException w:name="Medium Shading 1 Accent 4" w:uiPriority="63"/>
-    <w:lsdException w:name="Medium Shading 2 Accent 4" w:uiPriority="64"/>
-    <w:lsdException w:name="Medium List 1 Accent 4" w:uiPriority="65"/>
-    <w:lsdException w:name="Medium List 2 Accent 4" w:uiPriority="66"/>
-    <w:lsdException w:name="Medium Grid 1 Accent 4" w:uiPriority="67"/>
-    <w:lsdException w:name="Medium Grid 2 Accent 4" w:uiPriority="68"/>
-    <w:lsdException w:name="Medium Grid 3 Accent 4" w:uiPriority="69"/>
-    <w:lsdException w:name="Dark List Accent 4" w:uiPriority="70"/>
-    <w:lsdException w:name="Colorful Shading Accent 4" w:uiPriority="71"/>
-    <w:lsdException w:name="Colorful List Accent 4" w:uiPriority="72"/>
-    <w:lsdException w:name="Colorful Grid Accent 4" w:uiPriority="73"/>
-    <w:lsdException w:name="Light Shading Accent 5" w:uiPriority="60"/>
-    <w:lsdException w:name="Light List Accent 5" w:uiPriority="61"/>
-    <w:lsdException w:name="Light Grid Accent 5" w:uiPriority="62"/>
-    <w:lsdException w:name="Medium Shading 1 Accent 5" w:uiPriority="63"/>
-    <w:lsdException w:name="Medium Shading 2 Accent 5" w:uiPriority="64"/>
-    <w:lsdException w:name="Medium List 1 Accent 5" w:uiPriority="65"/>
-    <w:lsdException w:name="Medium List 2 Accent 5" w:uiPriority="66"/>
-    <w:lsdException w:name="Medium Grid 1 Accent 5" w:uiPriority="67"/>
-    <w:lsdException w:name="Medium Grid 2 Accent 5" w:uiPriority="68"/>
-    <w:lsdException w:name="Medium Grid 3 Accent 5" w:uiPriority="69"/>
-    <w:lsdException w:name="Dark List Accent 5" w:uiPriority="70"/>
-    <w:lsdException w:name="Colorful Shading Accent 5" w:uiPriority="71"/>
-    <w:lsdException w:name="Colorful List Accent 5" w:uiPriority="72"/>
-    <w:lsdException w:name="Colorful Grid Accent 5" w:uiPriority="73"/>
-    <w:lsdException w:name="Light Shading Accent 6" w:uiPriority="60"/>
-    <w:lsdException w:name="Light List Accent 6" w:uiPriority="61"/>
-    <w:lsdException w:name="Light Grid Accent 6" w:uiPriority="62"/>
-    <w:lsdException w:name="Medium Shading 1 Accent 6" w:uiPriority="63"/>
-    <w:lsdException w:name="Medium Shading 2 Accent 6" w:uiPriority="64"/>
-    <w:lsdException w:name="Medium List 1 Accent 6" w:uiPriority="65"/>
-    <w:lsdException w:name="Medium List 2 Accent 6" w:uiPriority="66"/>
-    <w:lsdException w:name="Medium Grid 1 Accent 6" w:uiPriority="67"/>
-    <w:lsdException w:name="Medium Grid 2 Accent 6" w:uiPriority="68"/>
-    <w:lsdException w:name="Medium Grid 3 Accent 6" w:uiPriority="69"/>
-    <w:lsdException w:name="Dark List Accent 6" w:uiPriority="70"/>
-    <w:lsdException w:name="Colorful Shading Accent 6" w:uiPriority="71"/>
-    <w:lsdException w:name="Colorful List Accent 6" w:uiPriority="72"/>
-    <w:lsdException w:name="Colorful Grid Accent 6" w:uiPriority="73"/>
-    <w:lsdException w:name="Subtle Emphasis" w:uiPriority="19" w:qFormat="1"/>
-    <w:lsdException w:name="Intense Emphasis" w:uiPriority="21" w:qFormat="1"/>
-    <w:lsdException w:name="Subtle Reference" w:uiPriority="31" w:qFormat="1"/>
-    <w:lsdException w:name="Intense Reference" w:uiPriority="32" w:qFormat="1"/>
-    <w:lsdException w:name="Book Title" w:uiPriority="33" w:qFormat="1"/>
-    <w:lsdException w:name="Bibliography" w:semiHidden="1" w:uiPriority="37" w:unhideWhenUsed="1"/>
-    <w:lsdException w:name="TOC Heading" w:semiHidden="1" w:uiPriority="39" w:unhideWhenUsed="1" w:qFormat="1"/>
-    <w:lsdException w:name="Plain Table 1" w:uiPriority="41"/>
-    <w:lsdException w:name="Plain Table 2" w:uiPriority="42"/>
-    <w:lsdException w:name="Plain Table 3" w:uiPriority="43"/>
-    <w:lsdException w:name="Plain Table 4" w:uiPriority="44"/>
-    <w:lsdException w:name="Plain Table 5" w:uiPriority="45"/>
-    <w:lsdException w:name="Grid Table Light" w:uiPriority="40"/>
-    <w:lsdException w:name="Grid Table 1 Light" w:uiPriority="46"/>
-    <w:lsdException w:name="Grid Table 2" w:uiPriority="47"/>
-    <w:lsdException w:name="Grid Table 3" w:uiPriority="48"/>
-    <w:lsdException w:name="Grid Table 4" w:uiPriority="49"/>
-    <w:lsdException w:name="Grid Table 5 Dark" w:uiPriority="50"/>
-    <w:lsdException w:name="Grid Table 6 Colorful" w:uiPriority="51"/>
-    <w:lsdException w:name="Grid Table 7 Colorful" w:uiPriority="52"/>
-    <w:lsdException w:name="Grid Table 1 Light Accent 1" w:uiPriority="46"/>
-    <w:lsdException w:name="Grid Table 2 Accent 1" w:uiPriority="47"/>
-    <w:lsdException w:name="Grid Table 3 Accent 1" w:uiPriority="48"/>
-    <w:lsdException w:name="Grid Table 4 Accent 1" w:uiPriority="49"/>
-    <w:lsdException w:name="Grid Table 5 Dark Accent 1" w:uiPriority="50"/>
-    <w:lsdException w:name="Grid Table 6 Colorful Accent 1" w:uiPriority="51"/>
-    <w:lsdException w:name="Grid Table 7 Colorful Accent 1" w:uiPriority="52"/>
-    <w:lsdException w:name="Grid Table 1 Light Accent 2" w:uiPriority="46"/>
-    <w:lsdException w:name="Grid Table 2 Accent 2" w:uiPriority="47"/>
-    <w:lsdException w:name="Grid Table 3 Accent 2" w:uiPriority="48"/>
-    <w:lsdException w:name="Grid Table 4 Accent 2" w:uiPriority="49"/>
-    <w:lsdException w:name="Grid Table 5 Dark Accent 2" w:uiPriority="50"/>
-    <w:lsdException w:name="Grid Table 6 Colorful Accent 2" w:uiPriority="51"/>
-    <w:lsdException w:name="Grid Table 7 Colorful Accent 2" w:uiPriority="52"/>
-    <w:lsdException w:name="Grid Table 1 Light Accent 3" w:uiPriority="46"/>
-    <w:lsdException w:name="Grid Table 2 Accent 3" w:uiPriority="47"/>
-    <w:lsdException w:name="Grid Table 3 Accent 3" w:uiPriority="48"/>
-    <w:lsdException w:name="Grid Table 4 Accent 3" w:uiPriority="49"/>
-    <w:lsdException w:name="Grid Table 5 Dark Accent 3" w:uiPriority="50"/>
-    <w:lsdException w:name="Grid Table 6 Colorful Accent 3" w:uiPriority="51"/>
-    <w:lsdException w:name="Grid Table 7 Colorful Accent 3" w:uiPriority="52"/>
-    <w:lsdException w:name="Grid Table 1 Light Accent 4" w:uiPriority="46"/>
-    <w:lsdException w:name="Grid Table 2 Accent 4" w:uiPriority="47"/>
-    <w:lsdException w:name="Grid Table 3 Accent 4" w:uiPriority="48"/>
-    <w:lsdException w:name="Grid Table 4 Accent 4" w:uiPriority="49"/>
-    <w:lsdException w:name="Grid Table 5 Dark Accent 4" w:uiPriority="50"/>
-    <w:lsdException w:name="Grid Table 6 Colorful Accent 4" w:uiPriority="51"/>
-    <w:lsdException w:name="Grid Table 7 Colorful Accent 4" w:uiPriority="52"/>
-    <w:lsdException w:name="Grid Table 1 Light Accent 5" w:uiPriority="46"/>
-    <w:lsdException w:name="Grid Table 2 Accent 5" w:uiPriority="47"/>
-    <w:lsdException w:name="Grid Table 3 Accent 5" w:uiPriority="48"/>
-    <w:lsdException w:name="Grid Table 4 Accent 5" w:uiPriority="49"/>
-    <w:lsdException w:name="Grid Table 5 Dark Accent 5" w:uiPriority="50"/>
-    <w:lsdException w:name="Grid Table 6 Colorful Accent 5" w:uiPriority="51"/>
-    <w:lsdException w:name="Grid Table 7 Colorful Accent 5" w:uiPriority="52"/>
-    <w:lsdException w:name="Grid Table 1 Light Accent 6" w:uiPriority="46"/>
-    <w:lsdException w:name="Grid Table 2 Accent 6" w:uiPriority="47"/>
-    <w:lsdException w:name="Grid Table 3 Accent 6" w:uiPriority="48"/>
-    <w:lsdException w:name="Grid Table 4 Accent 6" w:uiPriority="49"/>
-    <w:lsdException w:name="Grid Table 5 Dark Accent 6" w:uiPriority="50"/>
-    <w:lsdException w:name="Grid Table 6 Colorful Accent 6" w:uiPriority="51"/>
-    <w:lsdException w:name="Grid Table 7 Colorful Accent 6" w:uiPriority="52"/>
-    <w:lsdException w:name="List Table 1 Light" w:uiPriority="46"/>
-    <w:lsdException w:name="List Table 2" w:uiPriority="47"/>
-    <w:lsdException w:name="List Table 3" w:uiPriority="48"/>
-    <w:lsdException w:name="List Table 4" w:uiPriority="49"/>
-    <w:lsdException w:name="List Table 5 Dark" w:uiPriority="50"/>
-    <w:lsdException w:name="List Table 6 Colorful" w:uiPriority="51"/>
-    <w:lsdException w:name="List Table 7 Colorful" w:uiPriority="52"/>
-    <w:lsdException w:name="List Table 1 Light Accent 1" w:uiPriority="46"/>
-    <w:lsdException w:name="List Table 2 Accent 1" w:uiPriority="47"/>
-    <w:lsdException w:name="List Table 3 Accent 1" w:uiPriority="48"/>
-    <w:lsdException w:name="List Table 4 Accent 1" w:uiPriority="49"/>
-    <w:lsdException w:name="List Table 5 Dark Accent 1" w:uiPriority="50"/>
-    <w:lsdException w:name="List Table 6 Colorful Accent 1" w:uiPriority="51"/>
-    <w:lsdException w:name="List Table 7 Colorful Accent 1" w:uiPriority="52"/>
-    <w:lsdException w:name="List Table 1 Light Accent 2" w:uiPriority="46"/>
-    <w:lsdException w:name="List Table 2 Accent 2" w:uiPriority="47"/>
-    <w:lsdException w:name="List Table 3 Accent 2" w:uiPriority="48"/>
-    <w:lsdException w:name="List Table 4 Accent 2" w:uiPriority="49"/>
-    <w:lsdException w:name="List Table 5 Dark Accent 2" w:uiPriority="50"/>
-    <w:lsdException w:name="List Table 6 Colorful Accent 2" w:uiPriority="51"/>
-    <w:lsdException w:name="List Table 7 Colorful Accent 2" w:uiPriority="52"/>
-    <w:lsdException w:name="List Table 1 Light Accent 3" w:uiPriority="46"/>
-    <w:lsdException w:name="List Table 2 Accent 3" w:uiPriority="47"/>
-    <w:lsdException w:name="List Table 3 Accent 3" w:uiPriority="48"/>
-    <w:lsdException w:name="List Table 4 Accent 3" w:uiPriority="49"/>
-    <w:lsdException w:name="List Table 5 Dark Accent 3" w:uiPriority="50"/>
-    <w:lsdException w:name="List Table 6 Colorful Accent 3" w:uiPriority="51"/>
-    <w:lsdException w:name="List Table 7 Colorful Accent 3" w:uiPriority="52"/>
-    <w:lsdException w:name="List Table 1 Light Accent 4" w:uiPriority="46"/>
-    <w:lsdException w:name="List Table 2 Accent 4" w:uiPriority="47"/>
-    <w:lsdException w:name="List Table 3 Accent 4" w:uiPriority="48"/>
-    <w:lsdException w:name="List Table 4 Accent 4" w:uiPriority="49"/>
-    <w:lsdException w:name="List Table 5 Dark Accent 4" w:uiPriority="50"/>
-    <w:lsdException w:name="List Table 6 Colorful Accent 4" w:uiPriority="51"/>
-    <w:lsdException w:name="List Table 7 Colorful Accent 4" w:uiPriority="52"/>
-    <w:lsdException w:name="List Table 1 Light Accent 5" w:uiPriority="46"/>
-    <w:lsdException w:name="List Table 2 Accent 5" w:uiPriority="47"/>
-    <w:lsdException w:name="List Table 3 Accent 5" w:uiPriority="48"/>
-    <w:lsdException w:name="List Table 4 Accent 5" w:uiPriority="49"/>
-    <w:lsdException w:name="List Table 5 Dark Accent 5" w:uiPriority="50"/>
-    <w:lsdException w:name="List Table 6 Colorful Accent 5" w:uiPriority="51"/>
-    <w:lsdException w:name="List Table 7 Colorful Accent 5" w:uiPriority="52"/>
-    <w:lsdException w:name="List Table 1 Light Accent 6" w:uiPriority="46"/>
-    <w:lsdException w:name="List Table 2 Accent 6" w:uiPriority="47"/>
-    <w:lsdException w:name="List Table 3 Accent 6" w:uiPriority="48"/>
-    <w:lsdException w:name="List Table 4 Accent 6" w:uiPriority="49"/>
-    <w:lsdException w:name="List Table 5 Dark Accent 6" w:uiPriority="50"/>
-    <w:lsdException w:name="List Table 6 Colorful Accent 6" w:uiPriority="51"/>
-    <w:lsdException w:name="List Table 7 Colorful Accent 6" w:uiPriority="52"/>
-    <w:lsdException w:name="Mention" w:semiHidden="1" w:unhideWhenUsed="1"/>
-    <w:lsdException w:name="Smart Hyperlink" w:semiHidden="1" w:unhideWhenUsed="1"/>
-    <w:lsdException w:name="Hashtag" w:semiHidden="1" w:unhideWhenUsed="1"/>
-    <w:lsdException w:name="Unresolved Mention" w:semiHidden="1" w:unhideWhenUsed="1"/>
-    <w:lsdException w:name="Smart Link" w:semiHidden="1" w:unhideWhenUsed="1"/>
+  <w:latentStyles w:defLockedState="0" w:defUIPriority="99" w:defSemiHidden="1" w:defUnhideWhenUsed="1" w:defQFormat="0" w:count="267">
+    <w:lsdException w:name="Normal" w:semiHidden="0" w:uiPriority="0" w:unhideWhenUsed="0" w:qFormat="1"/>
+    <w:lsdException w:name="heading 1" w:semiHidden="0" w:uiPriority="9" w:unhideWhenUsed="0" w:qFormat="1"/>
+    <w:lsdException w:name="heading 2" w:uiPriority="9" w:qFormat="1"/>
+    <w:lsdException w:name="heading 3" w:uiPriority="9" w:qFormat="1"/>
+    <w:lsdException w:name="heading 4" w:uiPriority="9" w:qFormat="1"/>
+    <w:lsdException w:name="heading 5" w:uiPriority="9" w:qFormat="1"/>
+    <w:lsdException w:name="heading 6" w:uiPriority="9" w:qFormat="1"/>
+    <w:lsdException w:name="heading 7" w:uiPriority="9" w:qFormat="1"/>
+    <w:lsdException w:name="heading 8" w:uiPriority="9" w:qFormat="1"/>
+    <w:lsdException w:name="heading 9" w:uiPriority="9" w:qFormat="1"/>
+    <w:lsdException w:name="toc 1" w:uiPriority="39"/>
+    <w:lsdException w:name="toc 2" w:uiPriority="39"/>
+    <w:lsdException w:name="toc 3" w:uiPriority="39"/>
+    <w:lsdException w:name="toc 4" w:uiPriority="39"/>
+    <w:lsdException w:name="toc 5" w:uiPriority="39"/>
+    <w:lsdException w:name="toc 6" w:uiPriority="39"/>
+    <w:lsdException w:name="toc 7" w:uiPriority="39"/>
+    <w:lsdException w:name="toc 8" w:uiPriority="39"/>
+    <w:lsdException w:name="toc 9" w:uiPriority="39"/>
+    <w:lsdException w:name="caption" w:uiPriority="35" w:qFormat="1"/>
+    <w:lsdException w:name="Title" w:semiHidden="0" w:uiPriority="10" w:unhideWhenUsed="0" w:qFormat="1"/>
+    <w:lsdException w:name="Default Paragraph Font" w:uiPriority="1"/>
+    <w:lsdException w:name="Subtitle" w:semiHidden="0" w:uiPriority="11" w:unhideWhenUsed="0" w:qFormat="1"/>
+    <w:lsdException w:name="Strong" w:semiHidden="0" w:uiPriority="22" w:unhideWhenUsed="0" w:qFormat="1"/>
+    <w:lsdException w:name="Emphasis" w:semiHidden="0" w:uiPriority="20" w:unhideWhenUsed="0" w:qFormat="1"/>
+    <w:lsdException w:name="Table Grid" w:semiHidden="0" w:uiPriority="39" w:unhideWhenUsed="0"/>
+    <w:lsdException w:name="Placeholder Text" w:unhideWhenUsed="0"/>
+    <w:lsdException w:name="No Spacing" w:semiHidden="0" w:uiPriority="1" w:unhideWhenUsed="0" w:qFormat="1"/>
+    <w:lsdException w:name="Light Shading" w:semiHidden="0" w:uiPriority="60" w:unhideWhenUsed="0"/>
+    <w:lsdException w:name="Light List" w:semiHidden="0" w:uiPriority="61" w:unhideWhenUsed="0"/>
+    <w:lsdException w:name="Light Grid" w:semiHidden="0" w:uiPriority="62" w:unhideWhenUsed="0"/>
+    <w:lsdException w:name="Medium Shading 1" w:semiHidden="0" w:uiPriority="63" w:unhideWhenUsed="0"/>
+    <w:lsdException w:name="Medium Shading 2" w:semiHidden="0" w:uiPriority="64" w:unhideWhenUsed="0"/>
+    <w:lsdException w:name="Medium List 1" w:semiHidden="0" w:uiPriority="65" w:unhideWhenUsed="0"/>
+    <w:lsdException w:name="Medium List 2" w:semiHidden="0" w:uiPriority="66" w:unhideWhenUsed="0"/>
+    <w:lsdException w:name="Medium Grid 1" w:semiHidden="0" w:uiPriority="67" w:unhideWhenUsed="0"/>
+    <w:lsdException w:name="Medium Grid 2" w:semiHidden="0" w:uiPriority="68" w:unhideWhenUsed="0"/>
+    <w:lsdException w:name="Medium Grid 3" w:semiHidden="0" w:uiPriority="69" w:unhideWhenUsed="0"/>
+    <w:lsdException w:name="Dark List" w:semiHidden="0" w:uiPriority="70" w:unhideWhenUsed="0"/>
+    <w:lsdException w:name="Colorful Shading" w:semiHidden="0" w:uiPriority="71" w:unhideWhenUsed="0"/>
+    <w:lsdException w:name="Colorful List" w:semiHidden="0" w:uiPriority="72" w:unhideWhenUsed="0"/>
+    <w:lsdException w:name="Colorful Grid" w:semiHidden="0" w:uiPriority="73" w:unhideWhenUsed="0"/>
+    <w:lsdException w:name="Light Shading Accent 1" w:semiHidden="0" w:uiPriority="60" w:unhideWhenUsed="0"/>
+    <w:lsdException w:name="Light List Accent 1" w:semiHidden="0" w:uiPriority="61" w:unhideWhenUsed="0"/>
+    <w:lsdException w:name="Light Grid Accent 1" w:semiHidden="0" w:uiPriority="62" w:unhideWhenUsed="0"/>
+    <w:lsdException w:name="Medium Shading 1 Accent 1" w:semiHidden="0" w:uiPriority="63" w:unhideWhenUsed="0"/>
+    <w:lsdException w:name="Medium Shading 2 Accent 1" w:semiHidden="0" w:uiPriority="64" w:unhideWhenUsed="0"/>
+    <w:lsdException w:name="Medium List 1 Accent 1" w:semiHidden="0" w:uiPriority="65" w:unhideWhenUsed="0"/>
+    <w:lsdException w:name="Revision" w:unhideWhenUsed="0"/>
+    <w:lsdException w:name="List Paragraph" w:semiHidden="0" w:uiPriority="34" w:unhideWhenUsed="0" w:qFormat="1"/>
+    <w:lsdException w:name="Quote" w:semiHidden="0" w:uiPriority="29" w:unhideWhenUsed="0" w:qFormat="1"/>
+    <w:lsdException w:name="Intense Quote" w:semiHidden="0" w:uiPriority="30" w:unhideWhenUsed="0" w:qFormat="1"/>
+    <w:lsdException w:name="Medium List 2 Accent 1" w:semiHidden="0" w:uiPriority="66" w:unhideWhenUsed="0"/>
+    <w:lsdException w:name="Medium Grid 1 Accent 1" w:semiHidden="0" w:uiPriority="67" w:unhideWhenUsed="0"/>
+    <w:lsdException w:name="Medium Grid 2 Accent 1" w:semiHidden="0" w:uiPriority="68" w:unhideWhenUsed="0"/>
+    <w:lsdException w:name="Medium Grid 3 Accent 1" w:semiHidden="0" w:uiPriority="69" w:unhideWhenUsed="0"/>
+    <w:lsdException w:name="Dark List Accent 1" w:semiHidden="0" w:uiPriority="70" w:unhideWhenUsed="0"/>
+    <w:lsdException w:name="Colorful Shading Accent 1" w:semiHidden="0" w:uiPriority="71" w:unhideWhenUsed="0"/>
+    <w:lsdException w:name="Colorful List Accent 1" w:semiHidden="0" w:uiPriority="72" w:unhideWhenUsed="0"/>
+    <w:lsdException w:name="Colorful Grid Accent 1" w:semiHidden="0" w:uiPriority="73" w:unhideWhenUsed="0"/>
+    <w:lsdException w:name="Light Shading Accent 2" w:semiHidden="0" w:uiPriority="60" w:unhideWhenUsed="0"/>
+    <w:lsdException w:name="Light List Accent 2" w:semiHidden="0" w:uiPriority="61" w:unhideWhenUsed="0"/>
+    <w:lsdException w:name="Light Grid Accent 2" w:semiHidden="0" w:uiPriority="62" w:unhideWhenUsed="0"/>
+    <w:lsdException w:name="Medium Shading 1 Accent 2" w:semiHidden="0" w:uiPriority="63" w:unhideWhenUsed="0"/>
+    <w:lsdException w:name="Medium Shading 2 Accent 2" w:semiHidden="0" w:uiPriority="64" w:unhideWhenUsed="0"/>
+    <w:lsdException w:name="Medium List 1 Accent 2" w:semiHidden="0" w:uiPriority="65" w:unhideWhenUsed="0"/>
+    <w:lsdException w:name="Medium List 2 Accent 2" w:semiHidden="0" w:uiPriority="66" w:unhideWhenUsed="0"/>
+    <w:lsdException w:name="Medium Grid 1 Accent 2" w:semiHidden="0" w:uiPriority="67" w:unhideWhenUsed="0"/>
+    <w:lsdException w:name="Medium Grid 2 Accent 2" w:semiHidden="0" w:uiPriority="68" w:unhideWhenUsed="0"/>
+    <w:lsdException w:name="Medium Grid 3 Accent 2" w:semiHidden="0" w:uiPriority="69" w:unhideWhenUsed="0"/>
+    <w:lsdException w:name="Dark List Accent 2" w:semiHidden="0" w:uiPriority="70" w:unhideWhenUsed="0"/>
+    <w:lsdException w:name="Colorful Shading Accent 2" w:semiHidden="0" w:uiPriority="71" w:unhideWhenUsed="0"/>
+    <w:lsdException w:name="Colorful List Accent 2" w:semiHidden="0" w:uiPriority="72" w:unhideWhenUsed="0"/>
+    <w:lsdException w:name="Colorful Grid Accent 2" w:semiHidden="0" w:uiPriority="73" w:unhideWhenUsed="0"/>
+    <w:lsdException w:name="Light Shading Accent 3" w:semiHidden="0" w:uiPriority="60" w:unhideWhenUsed="0"/>
+    <w:lsdException w:name="Light List Accent 3" w:semiHidden="0" w:uiPriority="61" w:unhideWhenUsed="0"/>
+    <w:lsdException w:name="Light Grid Accent 3" w:semiHidden="0" w:uiPriority="62" w:unhideWhenUsed="0"/>
+    <w:lsdException w:name="Medium Shading 1 Accent 3" w:semiHidden="0" w:uiPriority="63" w:unhideWhenUsed="0"/>
+    <w:lsdException w:name="Medium Shading 2 Accent 3" w:semiHidden="0" w:uiPriority="64" w:unhideWhenUsed="0"/>
+    <w:lsdException w:name="Medium List 1 Accent 3" w:semiHidden="0" w:uiPriority="65" w:unhideWhenUsed="0"/>
+    <w:lsdException w:name="Medium List 2 Accent 3" w:semiHidden="0" w:uiPriority="66" w:unhideWhenUsed="0"/>
+    <w:lsdException w:name="Medium Grid 1 Accent 3" w:semiHidden="0" w:uiPriority="67" w:unhideWhenUsed="0"/>
+    <w:lsdException w:name="Medium Grid 2 Accent 3" w:semiHidden="0" w:uiPriority="68" w:unhideWhenUsed="0"/>
+    <w:lsdException w:name="Medium Grid 3 Accent 3" w:semiHidden="0" w:uiPriority="69" w:unhideWhenUsed="0"/>
+    <w:lsdException w:name="Dark List Accent 3" w:semiHidden="0" w:uiPriority="70" w:unhideWhenUsed="0"/>
+    <w:lsdException w:name="Colorful Shading Accent 3" w:semiHidden="0" w:uiPriority="71" w:unhideWhenUsed="0"/>
+    <w:lsdException w:name="Colorful List Accent 3" w:semiHidden="0" w:uiPriority="72" w:unhideWhenUsed="0"/>
+    <w:lsdException w:name="Colorful Grid Accent 3" w:semiHidden="0" w:uiPriority="73" w:unhideWhenUsed="0"/>
+    <w:lsdException w:name="Light Shading Accent 4" w:semiHidden="0" w:uiPriority="60" w:unhideWhenUsed="0"/>
+    <w:lsdException w:name="Light List Accent 4" w:semiHidden="0" w:uiPriority="61" w:unhideWhenUsed="0"/>
+    <w:lsdException w:name="Light Grid Accent 4" w:semiHidden="0" w:uiPriority="62" w:unhideWhenUsed="0"/>
+    <w:lsdException w:name="Medium Shading 1 Accent 4" w:semiHidden="0" w:uiPriority="63" w:unhideWhenUsed="0"/>
+    <w:lsdException w:name="Medium Shading 2 Accent 4" w:semiHidden="0" w:uiPriority="64" w:unhideWhenUsed="0"/>
+    <w:lsdException w:name="Medium List 1 Accent 4" w:semiHidden="0" w:uiPriority="65" w:unhideWhenUsed="0"/>
+    <w:lsdException w:name="Medium List 2 Accent 4" w:semiHidden="0" w:uiPriority="66" w:unhideWhenUsed="0"/>
+    <w:lsdException w:name="Medium Grid 1 Accent 4" w:semiHidden="0" w:uiPriority="67" w:unhideWhenUsed="0"/>
+    <w:lsdException w:name="Medium Grid 2 Accent 4" w:semiHidden="0" w:uiPriority="68" w:unhideWhenUsed="0"/>
+    <w:lsdException w:name="Medium Grid 3 Accent 4" w:semiHidden="0" w:uiPriority="69" w:unhideWhenUsed="0"/>
+    <w:lsdException w:name="Dark List Accent 4" w:semiHidden="0" w:uiPriority="70" w:unhideWhenUsed="0"/>
+    <w:lsdException w:name="Colorful Shading Accent 4" w:semiHidden="0" w:uiPriority="71" w:unhideWhenUsed="0"/>
+    <w:lsdException w:name="Colorful List Accent 4" w:semiHidden="0" w:uiPriority="72" w:unhideWhenUsed="0"/>
+    <w:lsdException w:name="Colorful Grid Accent 4" w:semiHidden="0" w:uiPriority="73" w:unhideWhenUsed="0"/>
+    <w:lsdException w:name="Light Shading Accent 5" w:semiHidden="0" w:uiPriority="60" w:unhideWhenUsed="0"/>
+    <w:lsdException w:name="Light List Accent 5" w:semiHidden="0" w:uiPriority="61" w:unhideWhenUsed="0"/>
+    <w:lsdException w:name="Light Grid Accent 5" w:semiHidden="0" w:uiPriority="62" w:unhideWhenUsed="0"/>
+    <w:lsdException w:name="Medium Shading 1 Accent 5" w:semiHidden="0" w:uiPriority="63" w:unhideWhenUsed="0"/>
+    <w:lsdException w:name="Medium Shading 2 Accent 5" w:semiHidden="0" w:uiPriority="64" w:unhideWhenUsed="0"/>
+    <w:lsdException w:name="Medium List 1 Accent 5" w:semiHidden="0" w:uiPriority="65" w:unhideWhenUsed="0"/>
+    <w:lsdException w:name="Medium List 2 Accent 5" w:semiHidden="0" w:uiPriority="66" w:unhideWhenUsed="0"/>
+    <w:lsdException w:name="Medium Grid 1 Accent 5" w:semiHidden="0" w:uiPriority="67" w:unhideWhenUsed="0"/>
+    <w:lsdException w:name="Medium Grid 2 Accent 5" w:semiHidden="0" w:uiPriority="68" w:unhideWhenUsed="0"/>
+    <w:lsdException w:name="Medium Grid 3 Accent 5" w:semiHidden="0" w:uiPriority="69" w:unhideWhenUsed="0"/>
+    <w:lsdException w:name="Dark List Accent 5" w:semiHidden="0" w:uiPriority="70" w:unhideWhenUsed="0"/>
+    <w:lsdException w:name="Colorful Shading Accent 5" w:semiHidden="0" w:uiPriority="71" w:unhideWhenUsed="0"/>
+    <w:lsdException w:name="Colorful List Accent 5" w:semiHidden="0" w:uiPriority="72" w:unhideWhenUsed="0"/>
+    <w:lsdException w:name="Colorful Grid Accent 5" w:semiHidden="0" w:uiPriority="73" w:unhideWhenUsed="0"/>
+    <w:lsdException w:name="Light Shading Accent 6" w:semiHidden="0" w:uiPriority="60" w:unhideWhenUsed="0"/>
+    <w:lsdException w:name="Light List Accent 6" w:semiHidden="0" w:uiPriority="61" w:unhideWhenUsed="0"/>
+    <w:lsdException w:name="Light Grid Accent 6" w:semiHidden="0" w:uiPriority="62" w:unhideWhenUsed="0"/>
+    <w:lsdException w:name="Medium Shading 1 Accent 6" w:semiHidden="0" w:uiPriority="63" w:unhideWhenUsed="0"/>
+    <w:lsdException w:name="Medium Shading 2 Accent 6" w:semiHidden="0" w:uiPriority="64" w:unhideWhenUsed="0"/>
+    <w:lsdException w:name="Medium List 1 Accent 6" w:semiHidden="0" w:uiPriority="65" w:unhideWhenUsed="0"/>
+    <w:lsdException w:name="Medium List 2 Accent 6" w:semiHidden="0" w:uiPriority="66" w:unhideWhenUsed="0"/>
+    <w:lsdException w:name="Medium Grid 1 Accent 6" w:semiHidden="0" w:uiPriority="67" w:unhideWhenUsed="0"/>
+    <w:lsdException w:name="Medium Grid 2 Accent 6" w:semiHidden="0" w:uiPriority="68" w:unhideWhenUsed="0"/>
+    <w:lsdException w:name="Medium Grid 3 Accent 6" w:semiHidden="0" w:uiPriority="69" w:unhideWhenUsed="0"/>
+    <w:lsdException w:name="Dark List Accent 6" w:semiHidden="0" w:uiPriority="70" w:unhideWhenUsed="0"/>
+    <w:lsdException w:name="Colorful Shading Accent 6" w:semiHidden="0" w:uiPriority="71" w:unhideWhenUsed="0"/>
+    <w:lsdException w:name="Colorful List Accent 6" w:semiHidden="0" w:uiPriority="72" w:unhideWhenUsed="0"/>
+    <w:lsdException w:name="Colorful Grid Accent 6" w:semiHidden="0" w:uiPriority="73" w:unhideWhenUsed="0"/>
+    <w:lsdException w:name="Subtle Emphasis" w:semiHidden="0" w:uiPriority="19" w:unhideWhenUsed="0" w:qFormat="1"/>
+    <w:lsdException w:name="Intense Emphasis" w:semiHidden="0" w:uiPriority="21" w:unhideWhenUsed="0" w:qFormat="1"/>
+    <w:lsdException w:name="Subtle Reference" w:semiHidden="0" w:uiPriority="31" w:unhideWhenUsed="0" w:qFormat="1"/>
+    <w:lsdException w:name="Intense Reference" w:semiHidden="0" w:uiPriority="32" w:unhideWhenUsed="0" w:qFormat="1"/>
+    <w:lsdException w:name="Book Title" w:semiHidden="0" w:uiPriority="33" w:unhideWhenUsed="0" w:qFormat="1"/>
+    <w:lsdException w:name="Bibliography" w:uiPriority="37"/>
+    <w:lsdException w:name="TOC Heading" w:uiPriority="39" w:qFormat="1"/>
   </w:latentStyles>
   <w:style w:type="paragraph" w:default="1" w:styleId="Normal">
     <w:name w:val="Normal"/>
@@ -1684,6 +2150,7 @@
       <w14:ligatures w14:val="none"/>
     </w:rPr>
     <w:tblPr>
+      <w:tblInd w:w="0" w:type="dxa"/>
       <w:tblBorders>
         <w:top w:val="single" w:sz="4" w:space="0" w:color="auto"/>
         <w:left w:val="single" w:sz="4" w:space="0" w:color="auto"/>
@@ -1692,6 +2159,12 @@
         <w:insideH w:val="single" w:sz="4" w:space="0" w:color="auto"/>
         <w:insideV w:val="single" w:sz="4" w:space="0" w:color="auto"/>
       </w:tblBorders>
+      <w:tblCellMar>
+        <w:top w:w="0" w:type="dxa"/>
+        <w:left w:w="108" w:type="dxa"/>
+        <w:bottom w:w="0" w:type="dxa"/>
+        <w:right w:w="108" w:type="dxa"/>
+      </w:tblCellMar>
     </w:tblPr>
   </w:style>
   <w:style w:type="paragraph" w:styleId="ListParagraph">
@@ -1709,6 +2182,502 @@
     <w:name w:val="font-regular"/>
     <w:basedOn w:val="DefaultParagraphFont"/>
     <w:rsid w:val="00327963"/>
+  </w:style>
+  <w:style w:type="paragraph" w:styleId="Header">
+    <w:name w:val="header"/>
+    <w:basedOn w:val="Normal"/>
+    <w:link w:val="HeaderChar"/>
+    <w:uiPriority w:val="99"/>
+    <w:unhideWhenUsed/>
+    <w:rsid w:val="00616046"/>
+    <w:pPr>
+      <w:tabs>
+        <w:tab w:val="center" w:pos="4680"/>
+        <w:tab w:val="right" w:pos="9360"/>
+      </w:tabs>
+    </w:pPr>
+  </w:style>
+  <w:style w:type="character" w:customStyle="1" w:styleId="HeaderChar">
+    <w:name w:val="Header Char"/>
+    <w:basedOn w:val="DefaultParagraphFont"/>
+    <w:link w:val="Header"/>
+    <w:uiPriority w:val="99"/>
+    <w:rsid w:val="00616046"/>
+    <w:rPr>
+      <w:rFonts w:ascii="Calibri" w:eastAsia="Calibri" w:hAnsi="Calibri" w:cs="Calibri"/>
+      <w:color w:val="000000"/>
+      <w:kern w:val="0"/>
+      <w:lang w:val="id-ID" w:eastAsia="id-ID"/>
+      <w14:ligatures w14:val="none"/>
+    </w:rPr>
+  </w:style>
+  <w:style w:type="paragraph" w:styleId="Footer">
+    <w:name w:val="footer"/>
+    <w:basedOn w:val="Normal"/>
+    <w:link w:val="FooterChar"/>
+    <w:uiPriority w:val="99"/>
+    <w:unhideWhenUsed/>
+    <w:rsid w:val="00616046"/>
+    <w:pPr>
+      <w:tabs>
+        <w:tab w:val="center" w:pos="4680"/>
+        <w:tab w:val="right" w:pos="9360"/>
+      </w:tabs>
+    </w:pPr>
+  </w:style>
+  <w:style w:type="character" w:customStyle="1" w:styleId="FooterChar">
+    <w:name w:val="Footer Char"/>
+    <w:basedOn w:val="DefaultParagraphFont"/>
+    <w:link w:val="Footer"/>
+    <w:uiPriority w:val="99"/>
+    <w:rsid w:val="00616046"/>
+    <w:rPr>
+      <w:rFonts w:ascii="Calibri" w:eastAsia="Calibri" w:hAnsi="Calibri" w:cs="Calibri"/>
+      <w:color w:val="000000"/>
+      <w:kern w:val="0"/>
+      <w:lang w:val="id-ID" w:eastAsia="id-ID"/>
+      <w14:ligatures w14:val="none"/>
+    </w:rPr>
+  </w:style>
+  <w:style w:type="paragraph" w:styleId="BalloonText">
+    <w:name w:val="Balloon Text"/>
+    <w:basedOn w:val="Normal"/>
+    <w:link w:val="BalloonTextChar"/>
+    <w:uiPriority w:val="99"/>
+    <w:semiHidden/>
+    <w:unhideWhenUsed/>
+    <w:rsid w:val="00616046"/>
+    <w:rPr>
+      <w:rFonts w:ascii="Tahoma" w:hAnsi="Tahoma" w:cs="Tahoma"/>
+      <w:sz w:val="16"/>
+      <w:szCs w:val="16"/>
+    </w:rPr>
+  </w:style>
+  <w:style w:type="character" w:customStyle="1" w:styleId="BalloonTextChar">
+    <w:name w:val="Balloon Text Char"/>
+    <w:basedOn w:val="DefaultParagraphFont"/>
+    <w:link w:val="BalloonText"/>
+    <w:uiPriority w:val="99"/>
+    <w:semiHidden/>
+    <w:rsid w:val="00616046"/>
+    <w:rPr>
+      <w:rFonts w:ascii="Tahoma" w:eastAsia="Calibri" w:hAnsi="Tahoma" w:cs="Tahoma"/>
+      <w:color w:val="000000"/>
+      <w:kern w:val="0"/>
+      <w:sz w:val="16"/>
+      <w:szCs w:val="16"/>
+      <w:lang w:val="id-ID" w:eastAsia="id-ID"/>
+      <w14:ligatures w14:val="none"/>
+    </w:rPr>
+  </w:style>
+  <w:style w:type="character" w:styleId="Hyperlink">
+    <w:name w:val="Hyperlink"/>
+    <w:basedOn w:val="DefaultParagraphFont"/>
+    <w:uiPriority w:val="99"/>
+    <w:unhideWhenUsed/>
+    <w:rsid w:val="00616046"/>
+    <w:rPr>
+      <w:color w:val="0563C1"/>
+      <w:u w:val="single"/>
+    </w:rPr>
+  </w:style>
+  <w:style w:type="paragraph" w:customStyle="1" w:styleId="Arial11">
+    <w:name w:val="Arial 11"/>
+    <w:basedOn w:val="Normal"/>
+    <w:link w:val="Arial11Char"/>
+    <w:qFormat/>
+    <w:rsid w:val="00616046"/>
+    <w:rPr>
+      <w:rFonts w:ascii="Arial" w:eastAsia="Arial" w:hAnsi="Arial" w:cs="Arial"/>
+      <w:lang w:val="en-US"/>
+    </w:rPr>
+  </w:style>
+  <w:style w:type="character" w:customStyle="1" w:styleId="Arial11Char">
+    <w:name w:val="Arial 11 Char"/>
+    <w:basedOn w:val="DefaultParagraphFont"/>
+    <w:link w:val="Arial11"/>
+    <w:rsid w:val="00616046"/>
+    <w:rPr>
+      <w:rFonts w:ascii="Arial" w:eastAsia="Arial" w:hAnsi="Arial" w:cs="Arial"/>
+      <w:color w:val="000000"/>
+      <w:kern w:val="0"/>
+      <w:lang w:eastAsia="id-ID"/>
+      <w14:ligatures w14:val="none"/>
+    </w:rPr>
+  </w:style>
+</w:styles>
+</file>
+
+<file path=word/stylesWithEffects.xml><?xml version="1.0" encoding="utf-8"?>
+<w:styles xmlns:wpc="http://schemas.microsoft.com/office/word/2010/wordprocessingCanvas" xmlns:mc="http://schemas.openxmlformats.org/markup-compatibility/2006" xmlns:o="urn:schemas-microsoft-com:office:office" xmlns:r="http://schemas.openxmlformats.org/officeDocument/2006/relationships" xmlns:m="http://schemas.openxmlformats.org/officeDocument/2006/math" xmlns:v="urn:schemas-microsoft-com:vml" xmlns:wp14="http://schemas.microsoft.com/office/word/2010/wordprocessingDrawing" xmlns:wp="http://schemas.openxmlformats.org/drawingml/2006/wordprocessingDrawing" xmlns:w10="urn:schemas-microsoft-com:office:word" xmlns:w="http://schemas.openxmlformats.org/wordprocessingml/2006/main" xmlns:w14="http://schemas.microsoft.com/office/word/2010/wordml" xmlns:wpg="http://schemas.microsoft.com/office/word/2010/wordprocessingGroup" xmlns:wpi="http://schemas.microsoft.com/office/word/2010/wordprocessingInk" xmlns:wne="http://schemas.microsoft.com/office/word/2006/wordml" xmlns:wps="http://schemas.microsoft.com/office/word/2010/wordprocessingShape" mc:Ignorable="w14 wp14">
+  <w:docDefaults>
+    <w:rPrDefault>
+      <w:rPr>
+        <w:rFonts w:asciiTheme="minorHAnsi" w:eastAsiaTheme="minorHAnsi" w:hAnsiTheme="minorHAnsi" w:cstheme="minorBidi"/>
+        <w:kern w:val="2"/>
+        <w:sz w:val="22"/>
+        <w:szCs w:val="22"/>
+        <w:lang w:val="en-US" w:eastAsia="en-US" w:bidi="ar-SA"/>
+        <w14:ligatures w14:val="standardContextual"/>
+      </w:rPr>
+    </w:rPrDefault>
+    <w:pPrDefault>
+      <w:pPr>
+        <w:spacing w:after="160" w:line="259" w:lineRule="auto"/>
+      </w:pPr>
+    </w:pPrDefault>
+  </w:docDefaults>
+  <w:latentStyles w:defLockedState="0" w:defUIPriority="99" w:defSemiHidden="1" w:defUnhideWhenUsed="1" w:defQFormat="0" w:count="267">
+    <w:lsdException w:name="Normal" w:semiHidden="0" w:uiPriority="0" w:unhideWhenUsed="0" w:qFormat="1"/>
+    <w:lsdException w:name="heading 1" w:semiHidden="0" w:uiPriority="9" w:unhideWhenUsed="0" w:qFormat="1"/>
+    <w:lsdException w:name="heading 2" w:uiPriority="9" w:qFormat="1"/>
+    <w:lsdException w:name="heading 3" w:uiPriority="9" w:qFormat="1"/>
+    <w:lsdException w:name="heading 4" w:uiPriority="9" w:qFormat="1"/>
+    <w:lsdException w:name="heading 5" w:uiPriority="9" w:qFormat="1"/>
+    <w:lsdException w:name="heading 6" w:uiPriority="9" w:qFormat="1"/>
+    <w:lsdException w:name="heading 7" w:uiPriority="9" w:qFormat="1"/>
+    <w:lsdException w:name="heading 8" w:uiPriority="9" w:qFormat="1"/>
+    <w:lsdException w:name="heading 9" w:uiPriority="9" w:qFormat="1"/>
+    <w:lsdException w:name="toc 1" w:uiPriority="39"/>
+    <w:lsdException w:name="toc 2" w:uiPriority="39"/>
+    <w:lsdException w:name="toc 3" w:uiPriority="39"/>
+    <w:lsdException w:name="toc 4" w:uiPriority="39"/>
+    <w:lsdException w:name="toc 5" w:uiPriority="39"/>
+    <w:lsdException w:name="toc 6" w:uiPriority="39"/>
+    <w:lsdException w:name="toc 7" w:uiPriority="39"/>
+    <w:lsdException w:name="toc 8" w:uiPriority="39"/>
+    <w:lsdException w:name="toc 9" w:uiPriority="39"/>
+    <w:lsdException w:name="caption" w:uiPriority="35" w:qFormat="1"/>
+    <w:lsdException w:name="Title" w:semiHidden="0" w:uiPriority="10" w:unhideWhenUsed="0" w:qFormat="1"/>
+    <w:lsdException w:name="Default Paragraph Font" w:uiPriority="1"/>
+    <w:lsdException w:name="Subtitle" w:semiHidden="0" w:uiPriority="11" w:unhideWhenUsed="0" w:qFormat="1"/>
+    <w:lsdException w:name="Strong" w:semiHidden="0" w:uiPriority="22" w:unhideWhenUsed="0" w:qFormat="1"/>
+    <w:lsdException w:name="Emphasis" w:semiHidden="0" w:uiPriority="20" w:unhideWhenUsed="0" w:qFormat="1"/>
+    <w:lsdException w:name="Table Grid" w:semiHidden="0" w:uiPriority="39" w:unhideWhenUsed="0"/>
+    <w:lsdException w:name="Placeholder Text" w:unhideWhenUsed="0"/>
+    <w:lsdException w:name="No Spacing" w:semiHidden="0" w:uiPriority="1" w:unhideWhenUsed="0" w:qFormat="1"/>
+    <w:lsdException w:name="Light Shading" w:semiHidden="0" w:uiPriority="60" w:unhideWhenUsed="0"/>
+    <w:lsdException w:name="Light List" w:semiHidden="0" w:uiPriority="61" w:unhideWhenUsed="0"/>
+    <w:lsdException w:name="Light Grid" w:semiHidden="0" w:uiPriority="62" w:unhideWhenUsed="0"/>
+    <w:lsdException w:name="Medium Shading 1" w:semiHidden="0" w:uiPriority="63" w:unhideWhenUsed="0"/>
+    <w:lsdException w:name="Medium Shading 2" w:semiHidden="0" w:uiPriority="64" w:unhideWhenUsed="0"/>
+    <w:lsdException w:name="Medium List 1" w:semiHidden="0" w:uiPriority="65" w:unhideWhenUsed="0"/>
+    <w:lsdException w:name="Medium List 2" w:semiHidden="0" w:uiPriority="66" w:unhideWhenUsed="0"/>
+    <w:lsdException w:name="Medium Grid 1" w:semiHidden="0" w:uiPriority="67" w:unhideWhenUsed="0"/>
+    <w:lsdException w:name="Medium Grid 2" w:semiHidden="0" w:uiPriority="68" w:unhideWhenUsed="0"/>
+    <w:lsdException w:name="Medium Grid 3" w:semiHidden="0" w:uiPriority="69" w:unhideWhenUsed="0"/>
+    <w:lsdException w:name="Dark List" w:semiHidden="0" w:uiPriority="70" w:unhideWhenUsed="0"/>
+    <w:lsdException w:name="Colorful Shading" w:semiHidden="0" w:uiPriority="71" w:unhideWhenUsed="0"/>
+    <w:lsdException w:name="Colorful List" w:semiHidden="0" w:uiPriority="72" w:unhideWhenUsed="0"/>
+    <w:lsdException w:name="Colorful Grid" w:semiHidden="0" w:uiPriority="73" w:unhideWhenUsed="0"/>
+    <w:lsdException w:name="Light Shading Accent 1" w:semiHidden="0" w:uiPriority="60" w:unhideWhenUsed="0"/>
+    <w:lsdException w:name="Light List Accent 1" w:semiHidden="0" w:uiPriority="61" w:unhideWhenUsed="0"/>
+    <w:lsdException w:name="Light Grid Accent 1" w:semiHidden="0" w:uiPriority="62" w:unhideWhenUsed="0"/>
+    <w:lsdException w:name="Medium Shading 1 Accent 1" w:semiHidden="0" w:uiPriority="63" w:unhideWhenUsed="0"/>
+    <w:lsdException w:name="Medium Shading 2 Accent 1" w:semiHidden="0" w:uiPriority="64" w:unhideWhenUsed="0"/>
+    <w:lsdException w:name="Medium List 1 Accent 1" w:semiHidden="0" w:uiPriority="65" w:unhideWhenUsed="0"/>
+    <w:lsdException w:name="Revision" w:unhideWhenUsed="0"/>
+    <w:lsdException w:name="List Paragraph" w:semiHidden="0" w:uiPriority="34" w:unhideWhenUsed="0" w:qFormat="1"/>
+    <w:lsdException w:name="Quote" w:semiHidden="0" w:uiPriority="29" w:unhideWhenUsed="0" w:qFormat="1"/>
+    <w:lsdException w:name="Intense Quote" w:semiHidden="0" w:uiPriority="30" w:unhideWhenUsed="0" w:qFormat="1"/>
+    <w:lsdException w:name="Medium List 2 Accent 1" w:semiHidden="0" w:uiPriority="66" w:unhideWhenUsed="0"/>
+    <w:lsdException w:name="Medium Grid 1 Accent 1" w:semiHidden="0" w:uiPriority="67" w:unhideWhenUsed="0"/>
+    <w:lsdException w:name="Medium Grid 2 Accent 1" w:semiHidden="0" w:uiPriority="68" w:unhideWhenUsed="0"/>
+    <w:lsdException w:name="Medium Grid 3 Accent 1" w:semiHidden="0" w:uiPriority="69" w:unhideWhenUsed="0"/>
+    <w:lsdException w:name="Dark List Accent 1" w:semiHidden="0" w:uiPriority="70" w:unhideWhenUsed="0"/>
+    <w:lsdException w:name="Colorful Shading Accent 1" w:semiHidden="0" w:uiPriority="71" w:unhideWhenUsed="0"/>
+    <w:lsdException w:name="Colorful List Accent 1" w:semiHidden="0" w:uiPriority="72" w:unhideWhenUsed="0"/>
+    <w:lsdException w:name="Colorful Grid Accent 1" w:semiHidden="0" w:uiPriority="73" w:unhideWhenUsed="0"/>
+    <w:lsdException w:name="Light Shading Accent 2" w:semiHidden="0" w:uiPriority="60" w:unhideWhenUsed="0"/>
+    <w:lsdException w:name="Light List Accent 2" w:semiHidden="0" w:uiPriority="61" w:unhideWhenUsed="0"/>
+    <w:lsdException w:name="Light Grid Accent 2" w:semiHidden="0" w:uiPriority="62" w:unhideWhenUsed="0"/>
+    <w:lsdException w:name="Medium Shading 1 Accent 2" w:semiHidden="0" w:uiPriority="63" w:unhideWhenUsed="0"/>
+    <w:lsdException w:name="Medium Shading 2 Accent 2" w:semiHidden="0" w:uiPriority="64" w:unhideWhenUsed="0"/>
+    <w:lsdException w:name="Medium List 1 Accent 2" w:semiHidden="0" w:uiPriority="65" w:unhideWhenUsed="0"/>
+    <w:lsdException w:name="Medium List 2 Accent 2" w:semiHidden="0" w:uiPriority="66" w:unhideWhenUsed="0"/>
+    <w:lsdException w:name="Medium Grid 1 Accent 2" w:semiHidden="0" w:uiPriority="67" w:unhideWhenUsed="0"/>
+    <w:lsdException w:name="Medium Grid 2 Accent 2" w:semiHidden="0" w:uiPriority="68" w:unhideWhenUsed="0"/>
+    <w:lsdException w:name="Medium Grid 3 Accent 2" w:semiHidden="0" w:uiPriority="69" w:unhideWhenUsed="0"/>
+    <w:lsdException w:name="Dark List Accent 2" w:semiHidden="0" w:uiPriority="70" w:unhideWhenUsed="0"/>
+    <w:lsdException w:name="Colorful Shading Accent 2" w:semiHidden="0" w:uiPriority="71" w:unhideWhenUsed="0"/>
+    <w:lsdException w:name="Colorful List Accent 2" w:semiHidden="0" w:uiPriority="72" w:unhideWhenUsed="0"/>
+    <w:lsdException w:name="Colorful Grid Accent 2" w:semiHidden="0" w:uiPriority="73" w:unhideWhenUsed="0"/>
+    <w:lsdException w:name="Light Shading Accent 3" w:semiHidden="0" w:uiPriority="60" w:unhideWhenUsed="0"/>
+    <w:lsdException w:name="Light List Accent 3" w:semiHidden="0" w:uiPriority="61" w:unhideWhenUsed="0"/>
+    <w:lsdException w:name="Light Grid Accent 3" w:semiHidden="0" w:uiPriority="62" w:unhideWhenUsed="0"/>
+    <w:lsdException w:name="Medium Shading 1 Accent 3" w:semiHidden="0" w:uiPriority="63" w:unhideWhenUsed="0"/>
+    <w:lsdException w:name="Medium Shading 2 Accent 3" w:semiHidden="0" w:uiPriority="64" w:unhideWhenUsed="0"/>
+    <w:lsdException w:name="Medium List 1 Accent 3" w:semiHidden="0" w:uiPriority="65" w:unhideWhenUsed="0"/>
+    <w:lsdException w:name="Medium List 2 Accent 3" w:semiHidden="0" w:uiPriority="66" w:unhideWhenUsed="0"/>
+    <w:lsdException w:name="Medium Grid 1 Accent 3" w:semiHidden="0" w:uiPriority="67" w:unhideWhenUsed="0"/>
+    <w:lsdException w:name="Medium Grid 2 Accent 3" w:semiHidden="0" w:uiPriority="68" w:unhideWhenUsed="0"/>
+    <w:lsdException w:name="Medium Grid 3 Accent 3" w:semiHidden="0" w:uiPriority="69" w:unhideWhenUsed="0"/>
+    <w:lsdException w:name="Dark List Accent 3" w:semiHidden="0" w:uiPriority="70" w:unhideWhenUsed="0"/>
+    <w:lsdException w:name="Colorful Shading Accent 3" w:semiHidden="0" w:uiPriority="71" w:unhideWhenUsed="0"/>
+    <w:lsdException w:name="Colorful List Accent 3" w:semiHidden="0" w:uiPriority="72" w:unhideWhenUsed="0"/>
+    <w:lsdException w:name="Colorful Grid Accent 3" w:semiHidden="0" w:uiPriority="73" w:unhideWhenUsed="0"/>
+    <w:lsdException w:name="Light Shading Accent 4" w:semiHidden="0" w:uiPriority="60" w:unhideWhenUsed="0"/>
+    <w:lsdException w:name="Light List Accent 4" w:semiHidden="0" w:uiPriority="61" w:unhideWhenUsed="0"/>
+    <w:lsdException w:name="Light Grid Accent 4" w:semiHidden="0" w:uiPriority="62" w:unhideWhenUsed="0"/>
+    <w:lsdException w:name="Medium Shading 1 Accent 4" w:semiHidden="0" w:uiPriority="63" w:unhideWhenUsed="0"/>
+    <w:lsdException w:name="Medium Shading 2 Accent 4" w:semiHidden="0" w:uiPriority="64" w:unhideWhenUsed="0"/>
+    <w:lsdException w:name="Medium List 1 Accent 4" w:semiHidden="0" w:uiPriority="65" w:unhideWhenUsed="0"/>
+    <w:lsdException w:name="Medium List 2 Accent 4" w:semiHidden="0" w:uiPriority="66" w:unhideWhenUsed="0"/>
+    <w:lsdException w:name="Medium Grid 1 Accent 4" w:semiHidden="0" w:uiPriority="67" w:unhideWhenUsed="0"/>
+    <w:lsdException w:name="Medium Grid 2 Accent 4" w:semiHidden="0" w:uiPriority="68" w:unhideWhenUsed="0"/>
+    <w:lsdException w:name="Medium Grid 3 Accent 4" w:semiHidden="0" w:uiPriority="69" w:unhideWhenUsed="0"/>
+    <w:lsdException w:name="Dark List Accent 4" w:semiHidden="0" w:uiPriority="70" w:unhideWhenUsed="0"/>
+    <w:lsdException w:name="Colorful Shading Accent 4" w:semiHidden="0" w:uiPriority="71" w:unhideWhenUsed="0"/>
+    <w:lsdException w:name="Colorful List Accent 4" w:semiHidden="0" w:uiPriority="72" w:unhideWhenUsed="0"/>
+    <w:lsdException w:name="Colorful Grid Accent 4" w:semiHidden="0" w:uiPriority="73" w:unhideWhenUsed="0"/>
+    <w:lsdException w:name="Light Shading Accent 5" w:semiHidden="0" w:uiPriority="60" w:unhideWhenUsed="0"/>
+    <w:lsdException w:name="Light List Accent 5" w:semiHidden="0" w:uiPriority="61" w:unhideWhenUsed="0"/>
+    <w:lsdException w:name="Light Grid Accent 5" w:semiHidden="0" w:uiPriority="62" w:unhideWhenUsed="0"/>
+    <w:lsdException w:name="Medium Shading 1 Accent 5" w:semiHidden="0" w:uiPriority="63" w:unhideWhenUsed="0"/>
+    <w:lsdException w:name="Medium Shading 2 Accent 5" w:semiHidden="0" w:uiPriority="64" w:unhideWhenUsed="0"/>
+    <w:lsdException w:name="Medium List 1 Accent 5" w:semiHidden="0" w:uiPriority="65" w:unhideWhenUsed="0"/>
+    <w:lsdException w:name="Medium List 2 Accent 5" w:semiHidden="0" w:uiPriority="66" w:unhideWhenUsed="0"/>
+    <w:lsdException w:name="Medium Grid 1 Accent 5" w:semiHidden="0" w:uiPriority="67" w:unhideWhenUsed="0"/>
+    <w:lsdException w:name="Medium Grid 2 Accent 5" w:semiHidden="0" w:uiPriority="68" w:unhideWhenUsed="0"/>
+    <w:lsdException w:name="Medium Grid 3 Accent 5" w:semiHidden="0" w:uiPriority="69" w:unhideWhenUsed="0"/>
+    <w:lsdException w:name="Dark List Accent 5" w:semiHidden="0" w:uiPriority="70" w:unhideWhenUsed="0"/>
+    <w:lsdException w:name="Colorful Shading Accent 5" w:semiHidden="0" w:uiPriority="71" w:unhideWhenUsed="0"/>
+    <w:lsdException w:name="Colorful List Accent 5" w:semiHidden="0" w:uiPriority="72" w:unhideWhenUsed="0"/>
+    <w:lsdException w:name="Colorful Grid Accent 5" w:semiHidden="0" w:uiPriority="73" w:unhideWhenUsed="0"/>
+    <w:lsdException w:name="Light Shading Accent 6" w:semiHidden="0" w:uiPriority="60" w:unhideWhenUsed="0"/>
+    <w:lsdException w:name="Light List Accent 6" w:semiHidden="0" w:uiPriority="61" w:unhideWhenUsed="0"/>
+    <w:lsdException w:name="Light Grid Accent 6" w:semiHidden="0" w:uiPriority="62" w:unhideWhenUsed="0"/>
+    <w:lsdException w:name="Medium Shading 1 Accent 6" w:semiHidden="0" w:uiPriority="63" w:unhideWhenUsed="0"/>
+    <w:lsdException w:name="Medium Shading 2 Accent 6" w:semiHidden="0" w:uiPriority="64" w:unhideWhenUsed="0"/>
+    <w:lsdException w:name="Medium List 1 Accent 6" w:semiHidden="0" w:uiPriority="65" w:unhideWhenUsed="0"/>
+    <w:lsdException w:name="Medium List 2 Accent 6" w:semiHidden="0" w:uiPriority="66" w:unhideWhenUsed="0"/>
+    <w:lsdException w:name="Medium Grid 1 Accent 6" w:semiHidden="0" w:uiPriority="67" w:unhideWhenUsed="0"/>
+    <w:lsdException w:name="Medium Grid 2 Accent 6" w:semiHidden="0" w:uiPriority="68" w:unhideWhenUsed="0"/>
+    <w:lsdException w:name="Medium Grid 3 Accent 6" w:semiHidden="0" w:uiPriority="69" w:unhideWhenUsed="0"/>
+    <w:lsdException w:name="Dark List Accent 6" w:semiHidden="0" w:uiPriority="70" w:unhideWhenUsed="0"/>
+    <w:lsdException w:name="Colorful Shading Accent 6" w:semiHidden="0" w:uiPriority="71" w:unhideWhenUsed="0"/>
+    <w:lsdException w:name="Colorful List Accent 6" w:semiHidden="0" w:uiPriority="72" w:unhideWhenUsed="0"/>
+    <w:lsdException w:name="Colorful Grid Accent 6" w:semiHidden="0" w:uiPriority="73" w:unhideWhenUsed="0"/>
+    <w:lsdException w:name="Subtle Emphasis" w:semiHidden="0" w:uiPriority="19" w:unhideWhenUsed="0" w:qFormat="1"/>
+    <w:lsdException w:name="Intense Emphasis" w:semiHidden="0" w:uiPriority="21" w:unhideWhenUsed="0" w:qFormat="1"/>
+    <w:lsdException w:name="Subtle Reference" w:semiHidden="0" w:uiPriority="31" w:unhideWhenUsed="0" w:qFormat="1"/>
+    <w:lsdException w:name="Intense Reference" w:semiHidden="0" w:uiPriority="32" w:unhideWhenUsed="0" w:qFormat="1"/>
+    <w:lsdException w:name="Book Title" w:semiHidden="0" w:uiPriority="33" w:unhideWhenUsed="0" w:qFormat="1"/>
+    <w:lsdException w:name="Bibliography" w:uiPriority="37"/>
+    <w:lsdException w:name="TOC Heading" w:uiPriority="39" w:qFormat="1"/>
+  </w:latentStyles>
+  <w:style w:type="paragraph" w:default="1" w:styleId="Normal">
+    <w:name w:val="Normal"/>
+    <w:qFormat/>
+    <w:rsid w:val="00327963"/>
+    <w:pPr>
+      <w:spacing w:after="0" w:line="240" w:lineRule="auto"/>
+    </w:pPr>
+    <w:rPr>
+      <w:rFonts w:ascii="Calibri" w:eastAsia="Calibri" w:hAnsi="Calibri" w:cs="Calibri"/>
+      <w:color w:val="000000"/>
+      <w:kern w:val="0"/>
+      <w:lang w:val="id-ID" w:eastAsia="id-ID"/>
+      <w14:ligatures w14:val="none"/>
+    </w:rPr>
+  </w:style>
+  <w:style w:type="character" w:default="1" w:styleId="DefaultParagraphFont">
+    <w:name w:val="Default Paragraph Font"/>
+    <w:uiPriority w:val="1"/>
+    <w:semiHidden/>
+    <w:unhideWhenUsed/>
+  </w:style>
+  <w:style w:type="table" w:default="1" w:styleId="TableNormal">
+    <w:name w:val="Normal Table"/>
+    <w:uiPriority w:val="99"/>
+    <w:semiHidden/>
+    <w:unhideWhenUsed/>
+    <w:tblPr>
+      <w:tblInd w:w="0" w:type="dxa"/>
+      <w:tblCellMar>
+        <w:top w:w="0" w:type="dxa"/>
+        <w:left w:w="108" w:type="dxa"/>
+        <w:bottom w:w="0" w:type="dxa"/>
+        <w:right w:w="108" w:type="dxa"/>
+      </w:tblCellMar>
+    </w:tblPr>
+  </w:style>
+  <w:style w:type="numbering" w:default="1" w:styleId="NoList">
+    <w:name w:val="No List"/>
+    <w:uiPriority w:val="99"/>
+    <w:semiHidden/>
+    <w:unhideWhenUsed/>
+  </w:style>
+  <w:style w:type="table" w:styleId="TableGrid">
+    <w:name w:val="Table Grid"/>
+    <w:basedOn w:val="TableNormal"/>
+    <w:uiPriority w:val="39"/>
+    <w:rsid w:val="00327963"/>
+    <w:pPr>
+      <w:spacing w:after="0" w:line="240" w:lineRule="auto"/>
+    </w:pPr>
+    <w:rPr>
+      <w:rFonts w:ascii="Calibri" w:eastAsia="Calibri" w:hAnsi="Calibri" w:cs="Calibri"/>
+      <w:color w:val="000000"/>
+      <w:kern w:val="0"/>
+      <w:lang w:val="id-ID" w:eastAsia="id-ID"/>
+      <w14:ligatures w14:val="none"/>
+    </w:rPr>
+    <w:tblPr>
+      <w:tblInd w:w="0" w:type="dxa"/>
+      <w:tblBorders>
+        <w:top w:val="single" w:sz="4" w:space="0" w:color="auto"/>
+        <w:left w:val="single" w:sz="4" w:space="0" w:color="auto"/>
+        <w:bottom w:val="single" w:sz="4" w:space="0" w:color="auto"/>
+        <w:right w:val="single" w:sz="4" w:space="0" w:color="auto"/>
+        <w:insideH w:val="single" w:sz="4" w:space="0" w:color="auto"/>
+        <w:insideV w:val="single" w:sz="4" w:space="0" w:color="auto"/>
+      </w:tblBorders>
+      <w:tblCellMar>
+        <w:top w:w="0" w:type="dxa"/>
+        <w:left w:w="108" w:type="dxa"/>
+        <w:bottom w:w="0" w:type="dxa"/>
+        <w:right w:w="108" w:type="dxa"/>
+      </w:tblCellMar>
+    </w:tblPr>
+  </w:style>
+  <w:style w:type="paragraph" w:styleId="ListParagraph">
+    <w:name w:val="List Paragraph"/>
+    <w:basedOn w:val="Normal"/>
+    <w:uiPriority w:val="34"/>
+    <w:qFormat/>
+    <w:rsid w:val="00327963"/>
+    <w:pPr>
+      <w:ind w:left="720"/>
+      <w:contextualSpacing/>
+    </w:pPr>
+  </w:style>
+  <w:style w:type="character" w:customStyle="1" w:styleId="font-regular">
+    <w:name w:val="font-regular"/>
+    <w:basedOn w:val="DefaultParagraphFont"/>
+    <w:rsid w:val="00327963"/>
+  </w:style>
+  <w:style w:type="paragraph" w:styleId="Header">
+    <w:name w:val="header"/>
+    <w:basedOn w:val="Normal"/>
+    <w:link w:val="HeaderChar"/>
+    <w:uiPriority w:val="99"/>
+    <w:unhideWhenUsed/>
+    <w:rsid w:val="00616046"/>
+    <w:pPr>
+      <w:tabs>
+        <w:tab w:val="center" w:pos="4680"/>
+        <w:tab w:val="right" w:pos="9360"/>
+      </w:tabs>
+    </w:pPr>
+  </w:style>
+  <w:style w:type="character" w:customStyle="1" w:styleId="HeaderChar">
+    <w:name w:val="Header Char"/>
+    <w:basedOn w:val="DefaultParagraphFont"/>
+    <w:link w:val="Header"/>
+    <w:uiPriority w:val="99"/>
+    <w:rsid w:val="00616046"/>
+    <w:rPr>
+      <w:rFonts w:ascii="Calibri" w:eastAsia="Calibri" w:hAnsi="Calibri" w:cs="Calibri"/>
+      <w:color w:val="000000"/>
+      <w:kern w:val="0"/>
+      <w:lang w:val="id-ID" w:eastAsia="id-ID"/>
+      <w14:ligatures w14:val="none"/>
+    </w:rPr>
+  </w:style>
+  <w:style w:type="paragraph" w:styleId="Footer">
+    <w:name w:val="footer"/>
+    <w:basedOn w:val="Normal"/>
+    <w:link w:val="FooterChar"/>
+    <w:uiPriority w:val="99"/>
+    <w:unhideWhenUsed/>
+    <w:rsid w:val="00616046"/>
+    <w:pPr>
+      <w:tabs>
+        <w:tab w:val="center" w:pos="4680"/>
+        <w:tab w:val="right" w:pos="9360"/>
+      </w:tabs>
+    </w:pPr>
+  </w:style>
+  <w:style w:type="character" w:customStyle="1" w:styleId="FooterChar">
+    <w:name w:val="Footer Char"/>
+    <w:basedOn w:val="DefaultParagraphFont"/>
+    <w:link w:val="Footer"/>
+    <w:uiPriority w:val="99"/>
+    <w:rsid w:val="00616046"/>
+    <w:rPr>
+      <w:rFonts w:ascii="Calibri" w:eastAsia="Calibri" w:hAnsi="Calibri" w:cs="Calibri"/>
+      <w:color w:val="000000"/>
+      <w:kern w:val="0"/>
+      <w:lang w:val="id-ID" w:eastAsia="id-ID"/>
+      <w14:ligatures w14:val="none"/>
+    </w:rPr>
+  </w:style>
+  <w:style w:type="paragraph" w:styleId="BalloonText">
+    <w:name w:val="Balloon Text"/>
+    <w:basedOn w:val="Normal"/>
+    <w:link w:val="BalloonTextChar"/>
+    <w:uiPriority w:val="99"/>
+    <w:semiHidden/>
+    <w:unhideWhenUsed/>
+    <w:rsid w:val="00616046"/>
+    <w:rPr>
+      <w:rFonts w:ascii="Tahoma" w:hAnsi="Tahoma" w:cs="Tahoma"/>
+      <w:sz w:val="16"/>
+      <w:szCs w:val="16"/>
+    </w:rPr>
+  </w:style>
+  <w:style w:type="character" w:customStyle="1" w:styleId="BalloonTextChar">
+    <w:name w:val="Balloon Text Char"/>
+    <w:basedOn w:val="DefaultParagraphFont"/>
+    <w:link w:val="BalloonText"/>
+    <w:uiPriority w:val="99"/>
+    <w:semiHidden/>
+    <w:rsid w:val="00616046"/>
+    <w:rPr>
+      <w:rFonts w:ascii="Tahoma" w:eastAsia="Calibri" w:hAnsi="Tahoma" w:cs="Tahoma"/>
+      <w:color w:val="000000"/>
+      <w:kern w:val="0"/>
+      <w:sz w:val="16"/>
+      <w:szCs w:val="16"/>
+      <w:lang w:val="id-ID" w:eastAsia="id-ID"/>
+      <w14:ligatures w14:val="none"/>
+    </w:rPr>
+  </w:style>
+  <w:style w:type="character" w:styleId="Hyperlink">
+    <w:name w:val="Hyperlink"/>
+    <w:basedOn w:val="DefaultParagraphFont"/>
+    <w:uiPriority w:val="99"/>
+    <w:unhideWhenUsed/>
+    <w:rsid w:val="00616046"/>
+    <w:rPr>
+      <w:color w:val="0563C1"/>
+      <w:u w:val="single"/>
+    </w:rPr>
+  </w:style>
+  <w:style w:type="paragraph" w:customStyle="1" w:styleId="Arial11">
+    <w:name w:val="Arial 11"/>
+    <w:basedOn w:val="Normal"/>
+    <w:link w:val="Arial11Char"/>
+    <w:qFormat/>
+    <w:rsid w:val="00616046"/>
+    <w:rPr>
+      <w:rFonts w:ascii="Arial" w:eastAsia="Arial" w:hAnsi="Arial" w:cs="Arial"/>
+      <w:lang w:val="en-US"/>
+    </w:rPr>
+  </w:style>
+  <w:style w:type="character" w:customStyle="1" w:styleId="Arial11Char">
+    <w:name w:val="Arial 11 Char"/>
+    <w:basedOn w:val="DefaultParagraphFont"/>
+    <w:link w:val="Arial11"/>
+    <w:rsid w:val="00616046"/>
+    <w:rPr>
+      <w:rFonts w:ascii="Arial" w:eastAsia="Arial" w:hAnsi="Arial" w:cs="Arial"/>
+      <w:color w:val="000000"/>
+      <w:kern w:val="0"/>
+      <w:lang w:eastAsia="id-ID"/>
+      <w14:ligatures w14:val="none"/>
+    </w:rPr>
   </w:style>
 </w:styles>
 </file>
@@ -1756,7 +2725,7 @@
     </a:clrScheme>
     <a:fontScheme name="Office">
       <a:majorFont>
-        <a:latin typeface="Calibri Light" panose="020F0302020204030204"/>
+        <a:latin typeface="Calibri Light"/>
         <a:ea typeface=""/>
         <a:cs typeface=""/>
         <a:font script="Jpan" typeface="游ゴシック Light"/>
@@ -1808,7 +2777,7 @@
         <a:font script="Tfng" typeface="Ebrima"/>
       </a:majorFont>
       <a:minorFont>
-        <a:latin typeface="Calibri" panose="020F0502020204030204"/>
+        <a:latin typeface="Calibri"/>
         <a:ea typeface=""/>
         <a:cs typeface=""/>
         <a:font script="Jpan" typeface="游明朝"/>
@@ -2002,7 +2971,7 @@
   <a:extraClrSchemeLst/>
   <a:extLst>
     <a:ext uri="{05A4C25C-085E-4340-85A3-A5531E510DB2}">
-      <thm15:themeFamily xmlns:thm15="http://schemas.microsoft.com/office/thememl/2012/main" name="Office Theme" id="{62F939B6-93AF-4DB8-9C6B-D6C7DFDC589F}" vid="{4A3C46E8-61CC-4603-A589-7422A47A8E4A}"/>
+      <thm15:themeFamily xmlns="" xmlns:thm15="http://schemas.microsoft.com/office/thememl/2012/main" name="Office Theme" id="{62F939B6-93AF-4DB8-9C6B-D6C7DFDC589F}" vid="{4A3C46E8-61CC-4603-A589-7422A47A8E4A}"/>
     </a:ext>
   </a:extLst>
 </a:theme>

</xml_diff>